<commit_message>
Procédure ReservationsGroupe redigée et Procédure MajGroupe à revoir
</commit_message>
<xml_diff>
--- a/Projet_3_SAE_BDD/LEMAIRE_Jean_Gabriel_Rapport_Analyse.docx
+++ b/Projet_3_SAE_BDD/LEMAIRE_Jean_Gabriel_Rapport_Analyse.docx
@@ -37,20 +37,37 @@
     </w:p>
     <w:p>
       <w:pPr>
-        <w:spacing w:line="360" w:lineRule="auto"/>
-        <w:rPr>
-          <w:rFonts w:ascii="Arial" w:hAnsi="Arial" w:cs="Arial"/>
-          <w:sz w:val="24"/>
-          <w:szCs w:val="24"/>
-        </w:rPr>
-      </w:pPr>
-      <w:r>
-        <w:rPr>
-          <w:rFonts w:ascii="Arial" w:hAnsi="Arial" w:cs="Arial"/>
-          <w:sz w:val="24"/>
-          <w:szCs w:val="24"/>
-        </w:rPr>
-        <w:t xml:space="preserve">Mon groupe constitué de moi, Gabriel NAE et Nicolas MARSZALEK, avons </w:t>
+        <w:spacing w:line="288" w:lineRule="auto"/>
+        <w:jc w:val="both"/>
+        <w:rPr>
+          <w:rFonts w:ascii="Arial" w:hAnsi="Arial" w:cs="Arial"/>
+          <w:sz w:val="24"/>
+          <w:szCs w:val="24"/>
+        </w:rPr>
+      </w:pPr>
+      <w:r>
+        <w:rPr>
+          <w:rFonts w:ascii="Arial" w:hAnsi="Arial" w:cs="Arial"/>
+          <w:sz w:val="24"/>
+          <w:szCs w:val="24"/>
+        </w:rPr>
+        <w:t xml:space="preserve">Mon groupe constitué </w:t>
+      </w:r>
+      <w:r>
+        <w:rPr>
+          <w:rFonts w:ascii="Arial" w:hAnsi="Arial" w:cs="Arial"/>
+          <w:sz w:val="24"/>
+          <w:szCs w:val="24"/>
+        </w:rPr>
+        <w:t>de moi, Gabriel NAE et Nicolas MARSZALEK</w:t>
+      </w:r>
+      <w:r>
+        <w:rPr>
+          <w:rFonts w:ascii="Arial" w:hAnsi="Arial" w:cs="Arial"/>
+          <w:sz w:val="24"/>
+          <w:szCs w:val="24"/>
+        </w:rPr>
+        <w:t xml:space="preserve">, avons </w:t>
       </w:r>
       <w:r>
         <w:rPr>
@@ -163,6 +180,8 @@
     </w:p>
     <w:p>
       <w:pPr>
+        <w:spacing w:line="288" w:lineRule="auto"/>
+        <w:jc w:val="both"/>
         <w:rPr>
           <w:rFonts w:ascii="Arial" w:hAnsi="Arial" w:cs="Arial"/>
           <w:sz w:val="24"/>
@@ -284,6 +303,8 @@
     </w:p>
     <w:p>
       <w:pPr>
+        <w:spacing w:line="288" w:lineRule="auto"/>
+        <w:jc w:val="both"/>
         <w:rPr>
           <w:rFonts w:ascii="Arial" w:hAnsi="Arial" w:cs="Arial"/>
           <w:sz w:val="24"/>
@@ -377,6 +398,8 @@
     </w:p>
     <w:p>
       <w:pPr>
+        <w:spacing w:line="288" w:lineRule="auto"/>
+        <w:jc w:val="both"/>
         <w:rPr>
           <w:rFonts w:ascii="Arial" w:hAnsi="Arial" w:cs="Arial"/>
           <w:sz w:val="24"/>
@@ -422,6 +445,8 @@
     </w:p>
     <w:p>
       <w:pPr>
+        <w:spacing w:line="288" w:lineRule="auto"/>
+        <w:jc w:val="both"/>
         <w:rPr>
           <w:rFonts w:ascii="Arial" w:hAnsi="Arial" w:cs="Arial"/>
           <w:sz w:val="24"/>
@@ -439,6 +464,8 @@
     </w:p>
     <w:p>
       <w:pPr>
+        <w:spacing w:line="288" w:lineRule="auto"/>
+        <w:jc w:val="both"/>
         <w:rPr>
           <w:rFonts w:ascii="Arial" w:hAnsi="Arial" w:cs="Arial"/>
           <w:sz w:val="24"/>
@@ -540,15 +567,17 @@
     </w:p>
     <w:p>
       <w:pPr>
-        <w:rPr>
-          <w:rFonts w:ascii="Arial" w:hAnsi="Arial" w:cs="Arial"/>
-          <w:sz w:val="24"/>
-          <w:szCs w:val="24"/>
-        </w:rPr>
-      </w:pPr>
-    </w:p>
-    <w:p>
-      <w:pPr>
+        <w:jc w:val="both"/>
+        <w:rPr>
+          <w:rFonts w:ascii="Arial" w:hAnsi="Arial" w:cs="Arial"/>
+          <w:sz w:val="24"/>
+          <w:szCs w:val="24"/>
+        </w:rPr>
+      </w:pPr>
+    </w:p>
+    <w:p>
+      <w:pPr>
+        <w:jc w:val="both"/>
         <w:rPr>
           <w:rFonts w:ascii="Arial" w:hAnsi="Arial" w:cs="Arial"/>
           <w:sz w:val="24"/>
@@ -586,179 +615,6 @@
         </w:rPr>
         <w:t>Procédure MajGroupe :</w:t>
       </w:r>
-    </w:p>
-    <w:p>
-      <w:pPr>
-        <w:rPr>
-          <w:rFonts w:ascii="Arial" w:hAnsi="Arial" w:cs="Arial"/>
-          <w:b/>
-          <w:bCs/>
-          <w:i/>
-          <w:iCs/>
-          <w:sz w:val="24"/>
-          <w:szCs w:val="24"/>
-        </w:rPr>
-      </w:pPr>
-      <w:r>
-        <w:rPr>
-          <w:rFonts w:ascii="Arial" w:hAnsi="Arial" w:cs="Arial"/>
-          <w:sz w:val="24"/>
-          <w:szCs w:val="24"/>
-        </w:rPr>
-        <w:t xml:space="preserve">La procédure MajGroupe possède comme paramètres : </w:t>
-      </w:r>
-      <w:r>
-        <w:rPr>
-          <w:rFonts w:ascii="Arial" w:hAnsi="Arial" w:cs="Arial"/>
-          <w:b/>
-          <w:bCs/>
-          <w:i/>
-          <w:iCs/>
-          <w:sz w:val="24"/>
-          <w:szCs w:val="24"/>
-        </w:rPr>
-        <w:t xml:space="preserve">Gpe en VARCHAR, Forma en VARCHAR et Eff en </w:t>
-      </w:r>
-      <w:r>
-        <w:rPr>
-          <w:rFonts w:ascii="Arial" w:hAnsi="Arial" w:cs="Arial"/>
-          <w:b/>
-          <w:bCs/>
-          <w:i/>
-          <w:iCs/>
-          <w:sz w:val="24"/>
-          <w:szCs w:val="24"/>
-        </w:rPr>
-        <w:t>DECIMAL</w:t>
-      </w:r>
-    </w:p>
-    <w:p>
-      <w:pPr>
-        <w:rPr>
-          <w:rFonts w:ascii="Arial" w:hAnsi="Arial" w:cs="Arial"/>
-          <w:sz w:val="24"/>
-          <w:szCs w:val="24"/>
-        </w:rPr>
-      </w:pPr>
-    </w:p>
-    <w:p>
-      <w:pPr>
-        <w:rPr>
-          <w:rFonts w:ascii="Arial" w:hAnsi="Arial" w:cs="Arial"/>
-          <w:sz w:val="24"/>
-          <w:szCs w:val="24"/>
-        </w:rPr>
-      </w:pPr>
-    </w:p>
-    <w:p>
-      <w:pPr>
-        <w:rPr>
-          <w:rFonts w:ascii="Arial" w:hAnsi="Arial" w:cs="Arial"/>
-          <w:sz w:val="24"/>
-          <w:szCs w:val="24"/>
-        </w:rPr>
-      </w:pPr>
-    </w:p>
-    <w:p>
-      <w:pPr>
-        <w:rPr>
-          <w:rFonts w:ascii="Arial" w:hAnsi="Arial" w:cs="Arial"/>
-          <w:sz w:val="24"/>
-          <w:szCs w:val="24"/>
-        </w:rPr>
-      </w:pPr>
-    </w:p>
-    <w:p>
-      <w:pPr>
-        <w:rPr>
-          <w:rFonts w:ascii="Arial" w:hAnsi="Arial" w:cs="Arial"/>
-          <w:sz w:val="24"/>
-          <w:szCs w:val="24"/>
-        </w:rPr>
-      </w:pPr>
-    </w:p>
-    <w:p>
-      <w:pPr>
-        <w:rPr>
-          <w:rFonts w:ascii="Arial" w:hAnsi="Arial" w:cs="Arial"/>
-          <w:sz w:val="24"/>
-          <w:szCs w:val="24"/>
-        </w:rPr>
-      </w:pPr>
-    </w:p>
-    <w:p>
-      <w:pPr>
-        <w:rPr>
-          <w:rFonts w:ascii="Arial" w:hAnsi="Arial" w:cs="Arial"/>
-          <w:sz w:val="24"/>
-          <w:szCs w:val="24"/>
-        </w:rPr>
-      </w:pPr>
-    </w:p>
-    <w:p>
-      <w:pPr>
-        <w:rPr>
-          <w:rFonts w:ascii="Arial" w:hAnsi="Arial" w:cs="Arial"/>
-          <w:sz w:val="24"/>
-          <w:szCs w:val="24"/>
-        </w:rPr>
-      </w:pPr>
-    </w:p>
-    <w:p>
-      <w:pPr>
-        <w:rPr>
-          <w:rFonts w:ascii="Arial" w:hAnsi="Arial" w:cs="Arial"/>
-          <w:sz w:val="24"/>
-          <w:szCs w:val="24"/>
-        </w:rPr>
-      </w:pPr>
-    </w:p>
-    <w:p>
-      <w:pPr>
-        <w:rPr>
-          <w:rFonts w:ascii="Arial" w:hAnsi="Arial" w:cs="Arial"/>
-          <w:sz w:val="24"/>
-          <w:szCs w:val="24"/>
-        </w:rPr>
-      </w:pPr>
-    </w:p>
-    <w:p>
-      <w:pPr>
-        <w:rPr>
-          <w:rFonts w:ascii="Arial" w:hAnsi="Arial" w:cs="Arial"/>
-          <w:sz w:val="24"/>
-          <w:szCs w:val="24"/>
-        </w:rPr>
-      </w:pPr>
-    </w:p>
-    <w:p>
-      <w:pPr>
-        <w:rPr>
-          <w:rFonts w:ascii="Arial" w:hAnsi="Arial" w:cs="Arial"/>
-          <w:sz w:val="24"/>
-          <w:szCs w:val="24"/>
-        </w:rPr>
-      </w:pPr>
-    </w:p>
-    <w:p>
-      <w:pPr>
-        <w:rPr>
-          <w:rFonts w:ascii="Arial" w:hAnsi="Arial" w:cs="Arial"/>
-          <w:sz w:val="24"/>
-          <w:szCs w:val="24"/>
-        </w:rPr>
-      </w:pPr>
-      <w:r>
-        <w:rPr>
-          <w:rFonts w:ascii="Arial" w:hAnsi="Arial" w:cs="Arial"/>
-          <w:b/>
-          <w:bCs/>
-          <w:sz w:val="26"/>
-          <w:szCs w:val="26"/>
-        </w:rPr>
-        <w:lastRenderedPageBreak/>
-        <w:t xml:space="preserve">■ </w:t>
-      </w:r>
       <w:r>
         <w:rPr>
           <w:rFonts w:ascii="Arial" w:hAnsi="Arial" w:cs="Arial"/>
@@ -768,26 +624,13 @@
           <w:szCs w:val="26"/>
           <w:u w:val="single"/>
         </w:rPr>
-        <w:t>Procédure ReservationsGroupe :</w:t>
-      </w:r>
-    </w:p>
-    <w:p>
-      <w:pPr>
-        <w:rPr>
-          <w:rFonts w:ascii="Arial" w:hAnsi="Arial" w:cs="Arial"/>
-          <w:sz w:val="24"/>
-          <w:szCs w:val="24"/>
-        </w:rPr>
-      </w:pPr>
-      <w:r>
-        <w:rPr>
-          <w:rFonts w:ascii="Arial" w:hAnsi="Arial" w:cs="Arial"/>
-          <w:sz w:val="24"/>
-          <w:szCs w:val="24"/>
-        </w:rPr>
-        <w:t xml:space="preserve">La procédure ReservationsGroupe possède comme paramètres : </w:t>
-      </w:r>
-      <w:r>
+        <w:t xml:space="preserve"> (Faudrait mieux expliquer)</w:t>
+      </w:r>
+    </w:p>
+    <w:p>
+      <w:pPr>
+        <w:spacing w:line="288" w:lineRule="auto"/>
+        <w:jc w:val="both"/>
         <w:rPr>
           <w:rFonts w:ascii="Arial" w:hAnsi="Arial" w:cs="Arial"/>
           <w:b/>
@@ -797,38 +640,603 @@
           <w:sz w:val="24"/>
           <w:szCs w:val="24"/>
         </w:rPr>
-        <w:t>Gpe en VARCHAR, Forma en VARCHAR</w:t>
-      </w:r>
-    </w:p>
-    <w:p>
-      <w:pPr>
-        <w:rPr>
-          <w:rFonts w:ascii="Arial" w:hAnsi="Arial" w:cs="Arial"/>
-          <w:sz w:val="24"/>
-          <w:szCs w:val="24"/>
-        </w:rPr>
-      </w:pPr>
-    </w:p>
-    <w:p>
-      <w:pPr>
-        <w:rPr>
-          <w:rFonts w:ascii="Arial" w:hAnsi="Arial" w:cs="Arial"/>
-          <w:sz w:val="24"/>
-          <w:szCs w:val="24"/>
-        </w:rPr>
-      </w:pPr>
-    </w:p>
-    <w:p>
-      <w:pPr>
-        <w:rPr>
-          <w:rFonts w:ascii="Arial" w:hAnsi="Arial" w:cs="Arial"/>
-          <w:sz w:val="24"/>
-          <w:szCs w:val="24"/>
-        </w:rPr>
-      </w:pPr>
-    </w:p>
-    <w:p>
-      <w:pPr>
+      </w:pPr>
+      <w:r>
+        <w:rPr>
+          <w:rFonts w:ascii="Arial" w:hAnsi="Arial" w:cs="Arial"/>
+          <w:sz w:val="24"/>
+          <w:szCs w:val="24"/>
+        </w:rPr>
+        <w:t xml:space="preserve">La procédure MajGroupe possède comme paramètres : </w:t>
+      </w:r>
+      <w:r>
+        <w:rPr>
+          <w:rFonts w:ascii="Arial" w:hAnsi="Arial" w:cs="Arial"/>
+          <w:b/>
+          <w:bCs/>
+          <w:i/>
+          <w:iCs/>
+          <w:sz w:val="24"/>
+          <w:szCs w:val="24"/>
+        </w:rPr>
+        <w:t xml:space="preserve">Gpe en VARCHAR, Forma en VARCHAR et Eff en </w:t>
+      </w:r>
+      <w:r>
+        <w:rPr>
+          <w:rFonts w:ascii="Arial" w:hAnsi="Arial" w:cs="Arial"/>
+          <w:b/>
+          <w:bCs/>
+          <w:i/>
+          <w:iCs/>
+          <w:sz w:val="24"/>
+          <w:szCs w:val="24"/>
+        </w:rPr>
+        <w:t>DECIMAL</w:t>
+      </w:r>
+      <w:r>
+        <w:rPr>
+          <w:rFonts w:ascii="Arial" w:hAnsi="Arial" w:cs="Arial"/>
+          <w:b/>
+          <w:bCs/>
+          <w:i/>
+          <w:iCs/>
+          <w:sz w:val="24"/>
+          <w:szCs w:val="24"/>
+        </w:rPr>
+        <w:t>.</w:t>
+      </w:r>
+    </w:p>
+    <w:p>
+      <w:pPr>
+        <w:spacing w:line="288" w:lineRule="auto"/>
+        <w:jc w:val="both"/>
+        <w:rPr>
+          <w:rFonts w:ascii="Arial" w:hAnsi="Arial" w:cs="Arial"/>
+          <w:sz w:val="24"/>
+          <w:szCs w:val="24"/>
+        </w:rPr>
+      </w:pPr>
+      <w:r>
+        <w:rPr>
+          <w:rFonts w:ascii="Arial" w:hAnsi="Arial" w:cs="Arial"/>
+          <w:sz w:val="24"/>
+          <w:szCs w:val="24"/>
+        </w:rPr>
+        <w:t xml:space="preserve">Pour que la procédure </w:t>
+      </w:r>
+      <w:r>
+        <w:rPr>
+          <w:rFonts w:ascii="Arial" w:hAnsi="Arial" w:cs="Arial"/>
+          <w:b/>
+          <w:bCs/>
+          <w:sz w:val="24"/>
+          <w:szCs w:val="24"/>
+        </w:rPr>
+        <w:t>affiche</w:t>
+      </w:r>
+      <w:r>
+        <w:rPr>
+          <w:rFonts w:ascii="Arial" w:hAnsi="Arial" w:cs="Arial"/>
+          <w:sz w:val="24"/>
+          <w:szCs w:val="24"/>
+        </w:rPr>
+        <w:t xml:space="preserve"> </w:t>
+      </w:r>
+      <w:r>
+        <w:rPr>
+          <w:rFonts w:ascii="Arial" w:hAnsi="Arial" w:cs="Arial"/>
+          <w:sz w:val="24"/>
+          <w:szCs w:val="24"/>
+        </w:rPr>
+        <w:t xml:space="preserve">« Tous les paramètres sont </w:t>
+      </w:r>
+      <w:r>
+        <w:rPr>
+          <w:rFonts w:ascii="Arial" w:hAnsi="Arial" w:cs="Arial"/>
+          <w:sz w:val="24"/>
+          <w:szCs w:val="24"/>
+        </w:rPr>
+        <w:t>obligatoires</w:t>
+      </w:r>
+      <w:r>
+        <w:rPr>
+          <w:rFonts w:ascii="Arial" w:hAnsi="Arial" w:cs="Arial"/>
+          <w:sz w:val="24"/>
+          <w:szCs w:val="24"/>
+        </w:rPr>
+        <w:t> »</w:t>
+      </w:r>
+      <w:r>
+        <w:rPr>
+          <w:rFonts w:ascii="Arial" w:hAnsi="Arial" w:cs="Arial"/>
+          <w:sz w:val="24"/>
+          <w:szCs w:val="24"/>
+        </w:rPr>
+        <w:t xml:space="preserve">, il faut poser une condition </w:t>
+      </w:r>
+      <w:r>
+        <w:rPr>
+          <w:rFonts w:ascii="Arial" w:hAnsi="Arial" w:cs="Arial"/>
+          <w:b/>
+          <w:bCs/>
+          <w:sz w:val="24"/>
+          <w:szCs w:val="24"/>
+        </w:rPr>
+        <w:t>if-else</w:t>
+      </w:r>
+      <w:r>
+        <w:rPr>
+          <w:rFonts w:ascii="Arial" w:hAnsi="Arial" w:cs="Arial"/>
+          <w:sz w:val="24"/>
+          <w:szCs w:val="24"/>
+        </w:rPr>
+        <w:t xml:space="preserve"> où </w:t>
+      </w:r>
+      <w:r>
+        <w:rPr>
+          <w:rFonts w:ascii="Arial" w:hAnsi="Arial" w:cs="Arial"/>
+          <w:sz w:val="24"/>
+          <w:szCs w:val="24"/>
+        </w:rPr>
+        <w:t xml:space="preserve">soit </w:t>
+      </w:r>
+      <w:r>
+        <w:rPr>
+          <w:rFonts w:ascii="Arial" w:hAnsi="Arial" w:cs="Arial"/>
+          <w:b/>
+          <w:bCs/>
+          <w:sz w:val="24"/>
+          <w:szCs w:val="24"/>
+        </w:rPr>
+        <w:t>Gpe</w:t>
+      </w:r>
+      <w:r>
+        <w:rPr>
+          <w:rFonts w:ascii="Arial" w:hAnsi="Arial" w:cs="Arial"/>
+          <w:sz w:val="24"/>
+          <w:szCs w:val="24"/>
+        </w:rPr>
+        <w:t xml:space="preserve"> est </w:t>
+      </w:r>
+      <w:r>
+        <w:rPr>
+          <w:rFonts w:ascii="Arial" w:hAnsi="Arial" w:cs="Arial"/>
+          <w:b/>
+          <w:bCs/>
+          <w:i/>
+          <w:iCs/>
+          <w:sz w:val="24"/>
+          <w:szCs w:val="24"/>
+        </w:rPr>
+        <w:t>vide</w:t>
+      </w:r>
+      <w:r>
+        <w:rPr>
+          <w:rFonts w:ascii="Arial" w:hAnsi="Arial" w:cs="Arial"/>
+          <w:sz w:val="24"/>
+          <w:szCs w:val="24"/>
+        </w:rPr>
+        <w:t xml:space="preserve"> soit </w:t>
+      </w:r>
+      <w:r>
+        <w:rPr>
+          <w:rFonts w:ascii="Arial" w:hAnsi="Arial" w:cs="Arial"/>
+          <w:b/>
+          <w:bCs/>
+          <w:sz w:val="24"/>
+          <w:szCs w:val="24"/>
+        </w:rPr>
+        <w:t>Forma</w:t>
+      </w:r>
+      <w:r>
+        <w:rPr>
+          <w:rFonts w:ascii="Arial" w:hAnsi="Arial" w:cs="Arial"/>
+          <w:sz w:val="24"/>
+          <w:szCs w:val="24"/>
+        </w:rPr>
+        <w:t xml:space="preserve"> est</w:t>
+      </w:r>
+      <w:r>
+        <w:rPr>
+          <w:rFonts w:ascii="Arial" w:hAnsi="Arial" w:cs="Arial"/>
+          <w:sz w:val="24"/>
+          <w:szCs w:val="24"/>
+        </w:rPr>
+        <w:t xml:space="preserve"> </w:t>
+      </w:r>
+      <w:r>
+        <w:rPr>
+          <w:rFonts w:ascii="Arial" w:hAnsi="Arial" w:cs="Arial"/>
+          <w:b/>
+          <w:bCs/>
+          <w:sz w:val="24"/>
+          <w:szCs w:val="24"/>
+        </w:rPr>
+        <w:t>vide</w:t>
+      </w:r>
+      <w:r>
+        <w:rPr>
+          <w:rFonts w:ascii="Arial" w:hAnsi="Arial" w:cs="Arial"/>
+          <w:sz w:val="24"/>
+          <w:szCs w:val="24"/>
+        </w:rPr>
+        <w:t xml:space="preserve"> </w:t>
+      </w:r>
+      <w:r>
+        <w:rPr>
+          <w:rFonts w:ascii="Arial" w:hAnsi="Arial" w:cs="Arial"/>
+          <w:sz w:val="24"/>
+          <w:szCs w:val="24"/>
+        </w:rPr>
+        <w:t xml:space="preserve">ou </w:t>
+      </w:r>
+      <w:r>
+        <w:rPr>
+          <w:rFonts w:ascii="Arial" w:hAnsi="Arial" w:cs="Arial"/>
+          <w:sz w:val="24"/>
+          <w:szCs w:val="24"/>
+        </w:rPr>
+        <w:t xml:space="preserve">soit </w:t>
+      </w:r>
+      <w:r>
+        <w:rPr>
+          <w:rFonts w:ascii="Arial" w:hAnsi="Arial" w:cs="Arial"/>
+          <w:b/>
+          <w:bCs/>
+          <w:sz w:val="24"/>
+          <w:szCs w:val="24"/>
+        </w:rPr>
+        <w:t>Eff</w:t>
+      </w:r>
+      <w:r>
+        <w:rPr>
+          <w:rFonts w:ascii="Arial" w:hAnsi="Arial" w:cs="Arial"/>
+          <w:sz w:val="24"/>
+          <w:szCs w:val="24"/>
+        </w:rPr>
+        <w:t xml:space="preserve"> est </w:t>
+      </w:r>
+      <w:r>
+        <w:rPr>
+          <w:rFonts w:ascii="Arial" w:hAnsi="Arial" w:cs="Arial"/>
+          <w:b/>
+          <w:bCs/>
+          <w:i/>
+          <w:iCs/>
+          <w:sz w:val="24"/>
+          <w:szCs w:val="24"/>
+        </w:rPr>
+        <w:t>vide</w:t>
+      </w:r>
+      <w:r>
+        <w:rPr>
+          <w:rFonts w:ascii="Arial" w:hAnsi="Arial" w:cs="Arial"/>
+          <w:sz w:val="24"/>
+          <w:szCs w:val="24"/>
+        </w:rPr>
+        <w:t xml:space="preserve"> sinon elle continue.</w:t>
+      </w:r>
+    </w:p>
+    <w:p>
+      <w:pPr>
+        <w:spacing w:line="288" w:lineRule="auto"/>
+        <w:jc w:val="both"/>
+        <w:rPr>
+          <w:rFonts w:ascii="Arial" w:hAnsi="Arial" w:cs="Arial"/>
+          <w:sz w:val="24"/>
+          <w:szCs w:val="24"/>
+        </w:rPr>
+      </w:pPr>
+      <w:r>
+        <w:rPr>
+          <w:rFonts w:ascii="Arial" w:hAnsi="Arial" w:cs="Arial"/>
+          <w:sz w:val="24"/>
+          <w:szCs w:val="24"/>
+        </w:rPr>
+        <w:t xml:space="preserve">Ensuite, il faut initialiser </w:t>
+      </w:r>
+      <w:r>
+        <w:rPr>
+          <w:rFonts w:ascii="Arial" w:hAnsi="Arial" w:cs="Arial"/>
+          <w:sz w:val="24"/>
+          <w:szCs w:val="24"/>
+        </w:rPr>
+        <w:t>un</w:t>
+      </w:r>
+      <w:r>
+        <w:rPr>
+          <w:rFonts w:ascii="Arial" w:hAnsi="Arial" w:cs="Arial"/>
+          <w:b/>
+          <w:bCs/>
+          <w:sz w:val="24"/>
+          <w:szCs w:val="24"/>
+        </w:rPr>
+        <w:t xml:space="preserve"> compteur dans un affichage</w:t>
+      </w:r>
+      <w:r>
+        <w:rPr>
+          <w:rFonts w:ascii="Arial" w:hAnsi="Arial" w:cs="Arial"/>
+          <w:sz w:val="24"/>
+          <w:szCs w:val="24"/>
+        </w:rPr>
+        <w:t xml:space="preserve"> qui va compter dans la table </w:t>
+      </w:r>
+      <w:r>
+        <w:rPr>
+          <w:rFonts w:ascii="Arial" w:hAnsi="Arial" w:cs="Arial"/>
+          <w:b/>
+          <w:bCs/>
+          <w:sz w:val="24"/>
+          <w:szCs w:val="24"/>
+        </w:rPr>
+        <w:t>Formation</w:t>
+      </w:r>
+      <w:r>
+        <w:rPr>
+          <w:rFonts w:ascii="Arial" w:hAnsi="Arial" w:cs="Arial"/>
+          <w:sz w:val="24"/>
+          <w:szCs w:val="24"/>
+        </w:rPr>
+        <w:t>. Si il trouve le groupe de la formation (</w:t>
+      </w:r>
+      <w:r>
+        <w:rPr>
+          <w:rFonts w:ascii="Arial" w:hAnsi="Arial" w:cs="Arial"/>
+          <w:b/>
+          <w:bCs/>
+          <w:sz w:val="24"/>
+          <w:szCs w:val="24"/>
+        </w:rPr>
+        <w:t>Gpe, Forma</w:t>
+      </w:r>
+      <w:r>
+        <w:rPr>
+          <w:rFonts w:ascii="Arial" w:hAnsi="Arial" w:cs="Arial"/>
+          <w:sz w:val="24"/>
+          <w:szCs w:val="24"/>
+        </w:rPr>
+        <w:t xml:space="preserve">) dans la table, elle va tout simplement </w:t>
+      </w:r>
+      <w:r>
+        <w:rPr>
+          <w:rFonts w:ascii="Arial" w:hAnsi="Arial" w:cs="Arial"/>
+          <w:b/>
+          <w:bCs/>
+          <w:sz w:val="24"/>
+          <w:szCs w:val="24"/>
+        </w:rPr>
+        <w:t>mettre à jour</w:t>
+      </w:r>
+      <w:r>
+        <w:rPr>
+          <w:rFonts w:ascii="Arial" w:hAnsi="Arial" w:cs="Arial"/>
+          <w:sz w:val="24"/>
+          <w:szCs w:val="24"/>
+        </w:rPr>
+        <w:t xml:space="preserve"> les données si </w:t>
+      </w:r>
+      <w:r>
+        <w:rPr>
+          <w:rFonts w:ascii="Arial" w:hAnsi="Arial" w:cs="Arial"/>
+          <w:b/>
+          <w:bCs/>
+          <w:sz w:val="24"/>
+          <w:szCs w:val="24"/>
+        </w:rPr>
+        <w:t>l’effectif est positif</w:t>
+      </w:r>
+      <w:r>
+        <w:rPr>
+          <w:rFonts w:ascii="Arial" w:hAnsi="Arial" w:cs="Arial"/>
+          <w:sz w:val="24"/>
+          <w:szCs w:val="24"/>
+        </w:rPr>
+        <w:t xml:space="preserve"> sinon, elle va </w:t>
+      </w:r>
+      <w:r>
+        <w:rPr>
+          <w:rFonts w:ascii="Arial" w:hAnsi="Arial" w:cs="Arial"/>
+          <w:b/>
+          <w:bCs/>
+          <w:sz w:val="24"/>
+          <w:szCs w:val="24"/>
+        </w:rPr>
+        <w:t>ajouter</w:t>
+      </w:r>
+      <w:r>
+        <w:rPr>
+          <w:rFonts w:ascii="Arial" w:hAnsi="Arial" w:cs="Arial"/>
+          <w:sz w:val="24"/>
+          <w:szCs w:val="24"/>
+        </w:rPr>
+        <w:t xml:space="preserve"> </w:t>
+      </w:r>
+      <w:r>
+        <w:rPr>
+          <w:rFonts w:ascii="Arial" w:hAnsi="Arial" w:cs="Arial"/>
+          <w:sz w:val="24"/>
+          <w:szCs w:val="24"/>
+        </w:rPr>
+        <w:t>le groupe de la formation dans la table.</w:t>
+      </w:r>
+      <w:r>
+        <w:rPr>
+          <w:rFonts w:ascii="Arial" w:hAnsi="Arial" w:cs="Arial"/>
+          <w:sz w:val="24"/>
+          <w:szCs w:val="24"/>
+        </w:rPr>
+        <w:t xml:space="preserve"> Si </w:t>
+      </w:r>
+      <w:r>
+        <w:rPr>
+          <w:rFonts w:ascii="Arial" w:hAnsi="Arial" w:cs="Arial"/>
+          <w:b/>
+          <w:bCs/>
+          <w:sz w:val="24"/>
+          <w:szCs w:val="24"/>
+        </w:rPr>
+        <w:t>l’effectif est négatif</w:t>
+      </w:r>
+      <w:r>
+        <w:rPr>
+          <w:rFonts w:ascii="Arial" w:hAnsi="Arial" w:cs="Arial"/>
+          <w:sz w:val="24"/>
+          <w:szCs w:val="24"/>
+        </w:rPr>
+        <w:t xml:space="preserve">, la procédure va </w:t>
+      </w:r>
+      <w:r>
+        <w:rPr>
+          <w:rFonts w:ascii="Arial" w:hAnsi="Arial" w:cs="Arial"/>
+          <w:b/>
+          <w:bCs/>
+          <w:sz w:val="24"/>
+          <w:szCs w:val="24"/>
+        </w:rPr>
+        <w:t>renvoyer</w:t>
+      </w:r>
+      <w:r>
+        <w:rPr>
+          <w:rFonts w:ascii="Arial" w:hAnsi="Arial" w:cs="Arial"/>
+          <w:sz w:val="24"/>
+          <w:szCs w:val="24"/>
+        </w:rPr>
+        <w:t xml:space="preserve"> un </w:t>
+      </w:r>
+      <w:r>
+        <w:rPr>
+          <w:rFonts w:ascii="Arial" w:hAnsi="Arial" w:cs="Arial"/>
+          <w:b/>
+          <w:bCs/>
+          <w:sz w:val="24"/>
+          <w:szCs w:val="24"/>
+        </w:rPr>
+        <w:t>message d’erreur</w:t>
+      </w:r>
+      <w:r>
+        <w:rPr>
+          <w:rFonts w:ascii="Arial" w:hAnsi="Arial" w:cs="Arial"/>
+          <w:sz w:val="24"/>
+          <w:szCs w:val="24"/>
+        </w:rPr>
+        <w:t xml:space="preserve">. </w:t>
+      </w:r>
+      <w:r>
+        <w:rPr>
+          <w:rFonts w:ascii="Arial" w:hAnsi="Arial" w:cs="Arial"/>
+          <w:b/>
+          <w:bCs/>
+          <w:sz w:val="24"/>
+          <w:szCs w:val="24"/>
+        </w:rPr>
+        <w:t>Si l’effectif est à 0</w:t>
+      </w:r>
+      <w:r>
+        <w:rPr>
+          <w:rFonts w:ascii="Arial" w:hAnsi="Arial" w:cs="Arial"/>
+          <w:sz w:val="24"/>
+          <w:szCs w:val="24"/>
+        </w:rPr>
+        <w:t xml:space="preserve">, le groupe de la formation va être </w:t>
+      </w:r>
+      <w:r>
+        <w:rPr>
+          <w:rFonts w:ascii="Arial" w:hAnsi="Arial" w:cs="Arial"/>
+          <w:b/>
+          <w:bCs/>
+          <w:sz w:val="24"/>
+          <w:szCs w:val="24"/>
+        </w:rPr>
+        <w:t>supprimé</w:t>
+      </w:r>
+      <w:r>
+        <w:rPr>
+          <w:rFonts w:ascii="Arial" w:hAnsi="Arial" w:cs="Arial"/>
+          <w:sz w:val="24"/>
+          <w:szCs w:val="24"/>
+        </w:rPr>
+        <w:t xml:space="preserve"> ainsi que toutes ses réservations</w:t>
+      </w:r>
+      <w:r>
+        <w:rPr>
+          <w:rFonts w:ascii="Arial" w:hAnsi="Arial" w:cs="Arial"/>
+          <w:sz w:val="24"/>
+          <w:szCs w:val="24"/>
+        </w:rPr>
+        <w:t xml:space="preserve"> (table </w:t>
+      </w:r>
+      <w:r>
+        <w:rPr>
+          <w:rFonts w:ascii="Arial" w:hAnsi="Arial" w:cs="Arial"/>
+          <w:b/>
+          <w:bCs/>
+          <w:sz w:val="24"/>
+          <w:szCs w:val="24"/>
+        </w:rPr>
+        <w:t>Réservations</w:t>
+      </w:r>
+      <w:r>
+        <w:rPr>
+          <w:rFonts w:ascii="Arial" w:hAnsi="Arial" w:cs="Arial"/>
+          <w:sz w:val="24"/>
+          <w:szCs w:val="24"/>
+        </w:rPr>
+        <w:t>).</w:t>
+      </w:r>
+    </w:p>
+    <w:p>
+      <w:pPr>
+        <w:jc w:val="both"/>
+        <w:rPr>
+          <w:rFonts w:ascii="Arial" w:hAnsi="Arial" w:cs="Arial"/>
+          <w:sz w:val="24"/>
+          <w:szCs w:val="24"/>
+        </w:rPr>
+      </w:pPr>
+    </w:p>
+    <w:p>
+      <w:pPr>
+        <w:jc w:val="both"/>
+        <w:rPr>
+          <w:rFonts w:ascii="Arial" w:hAnsi="Arial" w:cs="Arial"/>
+          <w:sz w:val="24"/>
+          <w:szCs w:val="24"/>
+        </w:rPr>
+      </w:pPr>
+    </w:p>
+    <w:p>
+      <w:pPr>
+        <w:jc w:val="both"/>
+        <w:rPr>
+          <w:rFonts w:ascii="Arial" w:hAnsi="Arial" w:cs="Arial"/>
+          <w:sz w:val="24"/>
+          <w:szCs w:val="24"/>
+        </w:rPr>
+      </w:pPr>
+    </w:p>
+    <w:p>
+      <w:pPr>
+        <w:jc w:val="both"/>
+        <w:rPr>
+          <w:rFonts w:ascii="Arial" w:hAnsi="Arial" w:cs="Arial"/>
+          <w:sz w:val="24"/>
+          <w:szCs w:val="24"/>
+        </w:rPr>
+      </w:pPr>
+    </w:p>
+    <w:p>
+      <w:pPr>
+        <w:jc w:val="both"/>
+        <w:rPr>
+          <w:rFonts w:ascii="Arial" w:hAnsi="Arial" w:cs="Arial"/>
+          <w:sz w:val="24"/>
+          <w:szCs w:val="24"/>
+        </w:rPr>
+      </w:pPr>
+    </w:p>
+    <w:p>
+      <w:pPr>
+        <w:jc w:val="both"/>
         <w:rPr>
           <w:rFonts w:ascii="Arial" w:hAnsi="Arial" w:cs="Arial"/>
           <w:sz w:val="24"/>
@@ -843,6 +1251,7 @@
           <w:sz w:val="26"/>
           <w:szCs w:val="26"/>
         </w:rPr>
+        <w:lastRenderedPageBreak/>
         <w:t xml:space="preserve">■ </w:t>
       </w:r>
       <w:r>
@@ -854,11 +1263,1821 @@
           <w:szCs w:val="26"/>
           <w:u w:val="single"/>
         </w:rPr>
+        <w:t>Procédure ReservationsGroupe :</w:t>
+      </w:r>
+    </w:p>
+    <w:p>
+      <w:pPr>
+        <w:jc w:val="both"/>
+        <w:rPr>
+          <w:rFonts w:ascii="Arial" w:hAnsi="Arial" w:cs="Arial"/>
+          <w:b/>
+          <w:bCs/>
+          <w:i/>
+          <w:iCs/>
+          <w:sz w:val="24"/>
+          <w:szCs w:val="24"/>
+        </w:rPr>
+      </w:pPr>
+      <w:r>
+        <w:rPr>
+          <w:rFonts w:ascii="Arial" w:hAnsi="Arial" w:cs="Arial"/>
+          <w:sz w:val="24"/>
+          <w:szCs w:val="24"/>
+        </w:rPr>
+        <w:t xml:space="preserve">La procédure ReservationsGroupe possède comme paramètres : </w:t>
+      </w:r>
+      <w:r>
+        <w:rPr>
+          <w:rFonts w:ascii="Arial" w:hAnsi="Arial" w:cs="Arial"/>
+          <w:b/>
+          <w:bCs/>
+          <w:i/>
+          <w:iCs/>
+          <w:sz w:val="24"/>
+          <w:szCs w:val="24"/>
+        </w:rPr>
+        <w:t>Gpe en VARCHAR, Forma en VARCHAR</w:t>
+      </w:r>
+      <w:r>
+        <w:rPr>
+          <w:rFonts w:ascii="Arial" w:hAnsi="Arial" w:cs="Arial"/>
+          <w:b/>
+          <w:bCs/>
+          <w:i/>
+          <w:iCs/>
+          <w:sz w:val="24"/>
+          <w:szCs w:val="24"/>
+        </w:rPr>
+        <w:t>.</w:t>
+      </w:r>
+    </w:p>
+    <w:p>
+      <w:pPr>
+        <w:jc w:val="both"/>
+        <w:rPr>
+          <w:rFonts w:ascii="Arial" w:hAnsi="Arial" w:cs="Arial"/>
+          <w:sz w:val="24"/>
+          <w:szCs w:val="24"/>
+        </w:rPr>
+      </w:pPr>
+      <w:r>
+        <w:rPr>
+          <w:rFonts w:ascii="Arial" w:hAnsi="Arial" w:cs="Arial"/>
+          <w:sz w:val="24"/>
+          <w:szCs w:val="24"/>
+        </w:rPr>
+        <w:t xml:space="preserve">Au début, on déclare </w:t>
+      </w:r>
+      <w:r>
+        <w:rPr>
+          <w:rFonts w:ascii="Arial" w:hAnsi="Arial" w:cs="Arial"/>
+          <w:b/>
+          <w:bCs/>
+          <w:sz w:val="24"/>
+          <w:szCs w:val="24"/>
+        </w:rPr>
+        <w:t xml:space="preserve">3 variables </w:t>
+      </w:r>
+      <w:r>
+        <w:rPr>
+          <w:rFonts w:ascii="Arial" w:hAnsi="Arial" w:cs="Arial"/>
+          <w:b/>
+          <w:bCs/>
+          <w:i/>
+          <w:iCs/>
+          <w:sz w:val="24"/>
+          <w:szCs w:val="24"/>
+        </w:rPr>
+        <w:t>INT</w:t>
+      </w:r>
+      <w:r>
+        <w:rPr>
+          <w:rFonts w:ascii="Arial" w:hAnsi="Arial" w:cs="Arial"/>
+          <w:sz w:val="24"/>
+          <w:szCs w:val="24"/>
+        </w:rPr>
+        <w:t xml:space="preserve"> explicites </w:t>
+      </w:r>
+      <w:r>
+        <w:rPr>
+          <w:rFonts w:ascii="Arial" w:hAnsi="Arial" w:cs="Arial"/>
+          <w:sz w:val="24"/>
+          <w:szCs w:val="24"/>
+        </w:rPr>
+        <w:t>(</w:t>
+      </w:r>
+      <w:r>
+        <w:rPr>
+          <w:rFonts w:ascii="Arial" w:hAnsi="Arial" w:cs="Arial"/>
+          <w:b/>
+          <w:bCs/>
+          <w:sz w:val="24"/>
+          <w:szCs w:val="24"/>
+        </w:rPr>
+        <w:t>Groupe_p, Forma_p, Liste_p</w:t>
+      </w:r>
+      <w:r>
+        <w:rPr>
+          <w:rFonts w:ascii="Arial" w:hAnsi="Arial" w:cs="Arial"/>
+          <w:sz w:val="24"/>
+          <w:szCs w:val="24"/>
+        </w:rPr>
+        <w:t>)</w:t>
+      </w:r>
+      <w:r>
+        <w:rPr>
+          <w:rFonts w:ascii="Arial" w:hAnsi="Arial" w:cs="Arial"/>
+          <w:sz w:val="24"/>
+          <w:szCs w:val="24"/>
+        </w:rPr>
+        <w:t xml:space="preserve">qui seront </w:t>
+      </w:r>
+      <w:r>
+        <w:rPr>
+          <w:rFonts w:ascii="Arial" w:hAnsi="Arial" w:cs="Arial"/>
+          <w:sz w:val="24"/>
+          <w:szCs w:val="24"/>
+        </w:rPr>
+        <w:t>des</w:t>
+      </w:r>
+      <w:r>
+        <w:rPr>
+          <w:rFonts w:ascii="Arial" w:hAnsi="Arial" w:cs="Arial"/>
+          <w:b/>
+          <w:bCs/>
+          <w:sz w:val="24"/>
+          <w:szCs w:val="24"/>
+        </w:rPr>
+        <w:t xml:space="preserve"> compteurs dans un affichage</w:t>
+      </w:r>
+      <w:r>
+        <w:rPr>
+          <w:rFonts w:ascii="Arial" w:hAnsi="Arial" w:cs="Arial"/>
+          <w:sz w:val="24"/>
+          <w:szCs w:val="24"/>
+        </w:rPr>
+        <w:t xml:space="preserve"> tout au long de la procédure</w:t>
+      </w:r>
+      <w:r>
+        <w:rPr>
+          <w:rFonts w:ascii="Arial" w:hAnsi="Arial" w:cs="Arial"/>
+          <w:sz w:val="24"/>
+          <w:szCs w:val="24"/>
+        </w:rPr>
+        <w:t>.</w:t>
+      </w:r>
+    </w:p>
+    <w:p>
+      <w:pPr>
+        <w:jc w:val="both"/>
+        <w:rPr>
+          <w:rFonts w:ascii="Arial" w:hAnsi="Arial" w:cs="Arial"/>
+          <w:sz w:val="24"/>
+          <w:szCs w:val="24"/>
+        </w:rPr>
+      </w:pPr>
+      <w:r>
+        <w:rPr>
+          <w:rFonts w:ascii="Arial" w:hAnsi="Arial" w:cs="Arial"/>
+          <w:sz w:val="24"/>
+          <w:szCs w:val="24"/>
+        </w:rPr>
+        <w:t xml:space="preserve">Ensuite, </w:t>
+      </w:r>
+      <w:r>
+        <w:rPr>
+          <w:rFonts w:ascii="Arial" w:hAnsi="Arial" w:cs="Arial"/>
+          <w:sz w:val="24"/>
+          <w:szCs w:val="24"/>
+        </w:rPr>
+        <w:t xml:space="preserve">si </w:t>
+      </w:r>
+      <w:r>
+        <w:rPr>
+          <w:rFonts w:ascii="Arial" w:hAnsi="Arial" w:cs="Arial"/>
+          <w:b/>
+          <w:bCs/>
+          <w:sz w:val="24"/>
+          <w:szCs w:val="24"/>
+        </w:rPr>
+        <w:t>Gpe</w:t>
+      </w:r>
+      <w:r>
+        <w:rPr>
+          <w:rFonts w:ascii="Arial" w:hAnsi="Arial" w:cs="Arial"/>
+          <w:sz w:val="24"/>
+          <w:szCs w:val="24"/>
+        </w:rPr>
+        <w:t xml:space="preserve"> est </w:t>
+      </w:r>
+      <w:r>
+        <w:rPr>
+          <w:rFonts w:ascii="Arial" w:hAnsi="Arial" w:cs="Arial"/>
+          <w:b/>
+          <w:bCs/>
+          <w:sz w:val="24"/>
+          <w:szCs w:val="24"/>
+        </w:rPr>
+        <w:t>vide</w:t>
+      </w:r>
+      <w:r>
+        <w:rPr>
+          <w:rFonts w:ascii="Arial" w:hAnsi="Arial" w:cs="Arial"/>
+          <w:sz w:val="24"/>
+          <w:szCs w:val="24"/>
+        </w:rPr>
+        <w:t xml:space="preserve"> (</w:t>
+      </w:r>
+      <w:r>
+        <w:rPr>
+          <w:rFonts w:ascii="Arial" w:hAnsi="Arial" w:cs="Arial"/>
+          <w:b/>
+          <w:bCs/>
+          <w:sz w:val="24"/>
+          <w:szCs w:val="24"/>
+        </w:rPr>
+        <w:t>omis</w:t>
+      </w:r>
+      <w:r>
+        <w:rPr>
+          <w:rFonts w:ascii="Arial" w:hAnsi="Arial" w:cs="Arial"/>
+          <w:sz w:val="24"/>
+          <w:szCs w:val="24"/>
+        </w:rPr>
+        <w:t xml:space="preserve">), on </w:t>
+      </w:r>
+      <w:r>
+        <w:rPr>
+          <w:rFonts w:ascii="Arial" w:hAnsi="Arial" w:cs="Arial"/>
+          <w:b/>
+          <w:bCs/>
+          <w:sz w:val="24"/>
+          <w:szCs w:val="24"/>
+        </w:rPr>
+        <w:t>affiche</w:t>
+      </w:r>
+      <w:r>
+        <w:rPr>
+          <w:rFonts w:ascii="Arial" w:hAnsi="Arial" w:cs="Arial"/>
+          <w:sz w:val="24"/>
+          <w:szCs w:val="24"/>
+        </w:rPr>
+        <w:t xml:space="preserve"> la liste de réservation de tous les groupes d’une formation sinon, on </w:t>
+      </w:r>
+      <w:r>
+        <w:rPr>
+          <w:rFonts w:ascii="Arial" w:hAnsi="Arial" w:cs="Arial"/>
+          <w:b/>
+          <w:bCs/>
+          <w:sz w:val="24"/>
+          <w:szCs w:val="24"/>
+        </w:rPr>
+        <w:t>continue</w:t>
+      </w:r>
+      <w:r>
+        <w:rPr>
+          <w:rFonts w:ascii="Arial" w:hAnsi="Arial" w:cs="Arial"/>
+          <w:sz w:val="24"/>
+          <w:szCs w:val="24"/>
+        </w:rPr>
+        <w:t>.</w:t>
+      </w:r>
+    </w:p>
+    <w:p>
+      <w:pPr>
+        <w:jc w:val="both"/>
+        <w:rPr>
+          <w:rFonts w:ascii="Arial" w:hAnsi="Arial" w:cs="Arial"/>
+          <w:sz w:val="24"/>
+          <w:szCs w:val="24"/>
+        </w:rPr>
+      </w:pPr>
+      <w:r>
+        <w:rPr>
+          <w:rFonts w:ascii="Arial" w:hAnsi="Arial" w:cs="Arial"/>
+          <w:sz w:val="24"/>
+          <w:szCs w:val="24"/>
+        </w:rPr>
+        <w:t xml:space="preserve">On met dans </w:t>
+      </w:r>
+      <w:r>
+        <w:rPr>
+          <w:rFonts w:ascii="Arial" w:hAnsi="Arial" w:cs="Arial"/>
+          <w:sz w:val="24"/>
+          <w:szCs w:val="24"/>
+        </w:rPr>
+        <w:t>l’</w:t>
+      </w:r>
+      <w:r>
+        <w:rPr>
+          <w:rFonts w:ascii="Arial" w:hAnsi="Arial" w:cs="Arial"/>
+          <w:b/>
+          <w:bCs/>
+          <w:sz w:val="24"/>
+          <w:szCs w:val="24"/>
+        </w:rPr>
+        <w:t>affichage</w:t>
+      </w:r>
+      <w:r>
+        <w:rPr>
+          <w:rFonts w:ascii="Arial" w:hAnsi="Arial" w:cs="Arial"/>
+          <w:sz w:val="24"/>
+          <w:szCs w:val="24"/>
+        </w:rPr>
+        <w:t xml:space="preserve"> de la liste une </w:t>
+      </w:r>
+      <w:r>
+        <w:rPr>
+          <w:rFonts w:ascii="Arial" w:hAnsi="Arial" w:cs="Arial"/>
+          <w:b/>
+          <w:bCs/>
+          <w:sz w:val="24"/>
+          <w:szCs w:val="24"/>
+        </w:rPr>
+        <w:t>jointure</w:t>
+      </w:r>
+      <w:r>
+        <w:rPr>
+          <w:rFonts w:ascii="Arial" w:hAnsi="Arial" w:cs="Arial"/>
+          <w:b/>
+          <w:bCs/>
+          <w:sz w:val="24"/>
+          <w:szCs w:val="24"/>
+        </w:rPr>
+        <w:t xml:space="preserve"> </w:t>
+      </w:r>
+      <w:r>
+        <w:rPr>
+          <w:rFonts w:ascii="Arial" w:hAnsi="Arial" w:cs="Arial"/>
+          <w:sz w:val="24"/>
+          <w:szCs w:val="24"/>
+        </w:rPr>
+        <w:t xml:space="preserve">de la table </w:t>
+      </w:r>
+      <w:r>
+        <w:rPr>
+          <w:rFonts w:ascii="Arial" w:hAnsi="Arial" w:cs="Arial"/>
+          <w:b/>
+          <w:bCs/>
+          <w:sz w:val="24"/>
+          <w:szCs w:val="24"/>
+        </w:rPr>
+        <w:t>ELP</w:t>
+      </w:r>
+      <w:r>
+        <w:rPr>
+          <w:rFonts w:ascii="Arial" w:hAnsi="Arial" w:cs="Arial"/>
+          <w:sz w:val="24"/>
+          <w:szCs w:val="24"/>
+        </w:rPr>
+        <w:t xml:space="preserve"> pour fusionner </w:t>
+      </w:r>
+      <w:r>
+        <w:rPr>
+          <w:rFonts w:ascii="Arial" w:hAnsi="Arial" w:cs="Arial"/>
+          <w:b/>
+          <w:bCs/>
+          <w:sz w:val="24"/>
+          <w:szCs w:val="24"/>
+        </w:rPr>
+        <w:t>CodeELP</w:t>
+      </w:r>
+      <w:r>
+        <w:rPr>
+          <w:rFonts w:ascii="Arial" w:hAnsi="Arial" w:cs="Arial"/>
+          <w:sz w:val="24"/>
+          <w:szCs w:val="24"/>
+        </w:rPr>
+        <w:t xml:space="preserve"> de la table</w:t>
+      </w:r>
+      <w:r>
+        <w:rPr>
+          <w:rFonts w:ascii="Arial" w:hAnsi="Arial" w:cs="Arial"/>
+          <w:sz w:val="24"/>
+          <w:szCs w:val="24"/>
+        </w:rPr>
+        <w:t xml:space="preserve"> </w:t>
+      </w:r>
+      <w:r>
+        <w:rPr>
+          <w:rFonts w:ascii="Arial" w:hAnsi="Arial" w:cs="Arial"/>
+          <w:b/>
+          <w:bCs/>
+          <w:sz w:val="24"/>
+          <w:szCs w:val="24"/>
+        </w:rPr>
+        <w:t>Réservations</w:t>
+      </w:r>
+      <w:r>
+        <w:rPr>
+          <w:rFonts w:ascii="Arial" w:hAnsi="Arial" w:cs="Arial"/>
+          <w:sz w:val="24"/>
+          <w:szCs w:val="24"/>
+        </w:rPr>
+        <w:t xml:space="preserve"> avec celle de la table</w:t>
+      </w:r>
+      <w:r>
+        <w:rPr>
+          <w:rFonts w:ascii="Arial" w:hAnsi="Arial" w:cs="Arial"/>
+          <w:b/>
+          <w:bCs/>
+          <w:sz w:val="24"/>
+          <w:szCs w:val="24"/>
+        </w:rPr>
+        <w:t xml:space="preserve"> ELP</w:t>
+      </w:r>
+      <w:r>
+        <w:rPr>
+          <w:rFonts w:ascii="Arial" w:hAnsi="Arial" w:cs="Arial"/>
+          <w:sz w:val="24"/>
+          <w:szCs w:val="24"/>
+        </w:rPr>
+        <w:t>. La</w:t>
+      </w:r>
+      <w:r>
+        <w:rPr>
+          <w:rFonts w:ascii="Arial" w:hAnsi="Arial" w:cs="Arial"/>
+          <w:b/>
+          <w:bCs/>
+          <w:sz w:val="24"/>
+          <w:szCs w:val="24"/>
+        </w:rPr>
+        <w:t xml:space="preserve"> jointure</w:t>
+      </w:r>
+      <w:r>
+        <w:rPr>
+          <w:rFonts w:ascii="Arial" w:hAnsi="Arial" w:cs="Arial"/>
+          <w:sz w:val="24"/>
+          <w:szCs w:val="24"/>
+        </w:rPr>
+        <w:t xml:space="preserve"> s’explique par le fait qu’on utilise </w:t>
+      </w:r>
+      <w:r>
+        <w:rPr>
+          <w:rFonts w:ascii="Arial" w:hAnsi="Arial" w:cs="Arial"/>
+          <w:b/>
+          <w:bCs/>
+          <w:i/>
+          <w:iCs/>
+          <w:sz w:val="24"/>
+          <w:szCs w:val="24"/>
+        </w:rPr>
+        <w:t>GROUP BY</w:t>
+      </w:r>
+      <w:r>
+        <w:rPr>
+          <w:rFonts w:ascii="Arial" w:hAnsi="Arial" w:cs="Arial"/>
+          <w:sz w:val="24"/>
+          <w:szCs w:val="24"/>
+        </w:rPr>
+        <w:t xml:space="preserve"> qui groupe (en fonction de la </w:t>
+      </w:r>
+      <w:r>
+        <w:rPr>
+          <w:rFonts w:ascii="Arial" w:hAnsi="Arial" w:cs="Arial"/>
+          <w:b/>
+          <w:bCs/>
+          <w:sz w:val="24"/>
+          <w:szCs w:val="24"/>
+        </w:rPr>
+        <w:t>clé primaire</w:t>
+      </w:r>
+      <w:r>
+        <w:rPr>
+          <w:rFonts w:ascii="Arial" w:hAnsi="Arial" w:cs="Arial"/>
+          <w:b/>
+          <w:bCs/>
+          <w:sz w:val="24"/>
+          <w:szCs w:val="24"/>
+        </w:rPr>
+        <w:t xml:space="preserve"> NoReservation</w:t>
+      </w:r>
+      <w:r>
+        <w:rPr>
+          <w:rFonts w:ascii="Arial" w:hAnsi="Arial" w:cs="Arial"/>
+          <w:sz w:val="24"/>
+          <w:szCs w:val="24"/>
+        </w:rPr>
+        <w:t xml:space="preserve">) tous les éléments de la table </w:t>
+      </w:r>
+      <w:r>
+        <w:rPr>
+          <w:rFonts w:ascii="Arial" w:hAnsi="Arial" w:cs="Arial"/>
+          <w:b/>
+          <w:bCs/>
+          <w:sz w:val="24"/>
+          <w:szCs w:val="24"/>
+        </w:rPr>
+        <w:t>Réservations</w:t>
+      </w:r>
+      <w:r>
+        <w:rPr>
+          <w:rFonts w:ascii="Arial" w:hAnsi="Arial" w:cs="Arial"/>
+          <w:sz w:val="24"/>
+          <w:szCs w:val="24"/>
+        </w:rPr>
+        <w:t xml:space="preserve"> et cela peut être possible que </w:t>
+      </w:r>
+      <w:r>
+        <w:rPr>
+          <w:rFonts w:ascii="Arial" w:hAnsi="Arial" w:cs="Arial"/>
+          <w:b/>
+          <w:bCs/>
+          <w:sz w:val="24"/>
+          <w:szCs w:val="24"/>
+        </w:rPr>
+        <w:t>CodeELP</w:t>
+      </w:r>
+      <w:r>
+        <w:rPr>
+          <w:rFonts w:ascii="Arial" w:hAnsi="Arial" w:cs="Arial"/>
+          <w:sz w:val="24"/>
+          <w:szCs w:val="24"/>
+        </w:rPr>
+        <w:t xml:space="preserve"> ne soit pas à jour dans la table </w:t>
+      </w:r>
+      <w:r>
+        <w:rPr>
+          <w:rFonts w:ascii="Arial" w:hAnsi="Arial" w:cs="Arial"/>
+          <w:b/>
+          <w:bCs/>
+          <w:sz w:val="24"/>
+          <w:szCs w:val="24"/>
+        </w:rPr>
+        <w:t>Réservations</w:t>
+      </w:r>
+      <w:r>
+        <w:rPr>
+          <w:rFonts w:ascii="Arial" w:hAnsi="Arial" w:cs="Arial"/>
+          <w:sz w:val="24"/>
+          <w:szCs w:val="24"/>
+        </w:rPr>
+        <w:t>.</w:t>
+      </w:r>
+    </w:p>
+    <w:p>
+      <w:pPr>
+        <w:jc w:val="both"/>
+        <w:rPr>
+          <w:rFonts w:ascii="Arial" w:hAnsi="Arial" w:cs="Arial"/>
+          <w:b/>
+          <w:bCs/>
+          <w:sz w:val="24"/>
+          <w:szCs w:val="24"/>
+        </w:rPr>
+      </w:pPr>
+      <w:r>
+        <w:rPr>
+          <w:rFonts w:ascii="Arial" w:hAnsi="Arial" w:cs="Arial"/>
+          <w:sz w:val="24"/>
+          <w:szCs w:val="24"/>
+        </w:rPr>
+        <w:t xml:space="preserve">Les informations dans la liste sont présentés </w:t>
+      </w:r>
+      <w:r>
+        <w:rPr>
+          <w:rFonts w:ascii="Arial" w:hAnsi="Arial" w:cs="Arial"/>
+          <w:sz w:val="24"/>
+          <w:szCs w:val="24"/>
+        </w:rPr>
+        <w:t xml:space="preserve">comme ceci : </w:t>
+      </w:r>
+      <w:r>
+        <w:rPr>
+          <w:rFonts w:ascii="Arial" w:hAnsi="Arial" w:cs="Arial"/>
+          <w:b/>
+          <w:bCs/>
+          <w:sz w:val="24"/>
+          <w:szCs w:val="24"/>
+        </w:rPr>
+        <w:t>Début, Fin (Début + Durée), Code</w:t>
+      </w:r>
+      <w:r>
+        <w:rPr>
+          <w:rFonts w:ascii="Arial" w:hAnsi="Arial" w:cs="Arial"/>
+          <w:b/>
+          <w:bCs/>
+          <w:sz w:val="24"/>
+          <w:szCs w:val="24"/>
+        </w:rPr>
+        <w:t>ELP</w:t>
+      </w:r>
+      <w:r>
+        <w:rPr>
+          <w:rFonts w:ascii="Arial" w:hAnsi="Arial" w:cs="Arial"/>
+          <w:b/>
+          <w:bCs/>
+          <w:sz w:val="24"/>
+          <w:szCs w:val="24"/>
+        </w:rPr>
+        <w:t>, Nom</w:t>
+      </w:r>
+      <w:r>
+        <w:rPr>
+          <w:rFonts w:ascii="Arial" w:hAnsi="Arial" w:cs="Arial"/>
+          <w:b/>
+          <w:bCs/>
+          <w:sz w:val="24"/>
+          <w:szCs w:val="24"/>
+        </w:rPr>
+        <w:t>ELP</w:t>
+      </w:r>
+      <w:r>
+        <w:rPr>
+          <w:rFonts w:ascii="Arial" w:hAnsi="Arial" w:cs="Arial"/>
+          <w:b/>
+          <w:bCs/>
+          <w:sz w:val="24"/>
+          <w:szCs w:val="24"/>
+        </w:rPr>
+        <w:t>, Nature, NoSalle, Gpe</w:t>
+      </w:r>
+      <w:r>
+        <w:rPr>
+          <w:rFonts w:ascii="Arial" w:hAnsi="Arial" w:cs="Arial"/>
+          <w:b/>
+          <w:bCs/>
+          <w:sz w:val="24"/>
+          <w:szCs w:val="24"/>
+        </w:rPr>
+        <w:t>.</w:t>
+      </w:r>
+    </w:p>
+    <w:p>
+      <w:pPr>
+        <w:jc w:val="both"/>
+        <w:rPr>
+          <w:rFonts w:ascii="Arial" w:hAnsi="Arial" w:cs="Arial"/>
+          <w:sz w:val="24"/>
+          <w:szCs w:val="24"/>
+        </w:rPr>
+      </w:pPr>
+      <w:r>
+        <w:rPr>
+          <w:rFonts w:ascii="Arial" w:hAnsi="Arial" w:cs="Arial"/>
+          <w:sz w:val="24"/>
+          <w:szCs w:val="24"/>
+        </w:rPr>
+        <w:t xml:space="preserve">Dans </w:t>
+      </w:r>
+      <w:r>
+        <w:rPr>
+          <w:rFonts w:ascii="Arial" w:hAnsi="Arial" w:cs="Arial"/>
+          <w:b/>
+          <w:bCs/>
+          <w:sz w:val="24"/>
+          <w:szCs w:val="24"/>
+        </w:rPr>
+        <w:t>Fin</w:t>
+      </w:r>
+      <w:r>
+        <w:rPr>
+          <w:rFonts w:ascii="Arial" w:hAnsi="Arial" w:cs="Arial"/>
+          <w:sz w:val="24"/>
+          <w:szCs w:val="24"/>
+        </w:rPr>
+        <w:t xml:space="preserve"> puisque </w:t>
+      </w:r>
+      <w:r>
+        <w:rPr>
+          <w:rFonts w:ascii="Arial" w:hAnsi="Arial" w:cs="Arial"/>
+          <w:b/>
+          <w:bCs/>
+          <w:sz w:val="24"/>
+          <w:szCs w:val="24"/>
+        </w:rPr>
+        <w:t>Durée</w:t>
+      </w:r>
+      <w:r>
+        <w:rPr>
+          <w:rFonts w:ascii="Arial" w:hAnsi="Arial" w:cs="Arial"/>
+          <w:sz w:val="24"/>
+          <w:szCs w:val="24"/>
+        </w:rPr>
+        <w:t xml:space="preserve"> est en </w:t>
+      </w:r>
+      <w:r>
+        <w:rPr>
+          <w:rFonts w:ascii="Arial" w:hAnsi="Arial" w:cs="Arial"/>
+          <w:b/>
+          <w:bCs/>
+          <w:sz w:val="24"/>
+          <w:szCs w:val="24"/>
+        </w:rPr>
+        <w:t>minutes</w:t>
+      </w:r>
+      <w:r>
+        <w:rPr>
+          <w:rFonts w:ascii="Arial" w:hAnsi="Arial" w:cs="Arial"/>
+          <w:sz w:val="24"/>
+          <w:szCs w:val="24"/>
+        </w:rPr>
+        <w:t xml:space="preserve">, </w:t>
+      </w:r>
+      <w:r>
+        <w:rPr>
+          <w:rFonts w:ascii="Arial" w:hAnsi="Arial" w:cs="Arial"/>
+          <w:sz w:val="24"/>
+          <w:szCs w:val="24"/>
+        </w:rPr>
+        <w:t>on</w:t>
+      </w:r>
+      <w:r>
+        <w:rPr>
+          <w:rFonts w:ascii="Arial" w:hAnsi="Arial" w:cs="Arial"/>
+          <w:b/>
+          <w:bCs/>
+          <w:sz w:val="24"/>
+          <w:szCs w:val="24"/>
+        </w:rPr>
+        <w:t xml:space="preserve"> additionne</w:t>
+      </w:r>
+      <w:r>
+        <w:rPr>
+          <w:rFonts w:ascii="Arial" w:hAnsi="Arial" w:cs="Arial"/>
+          <w:sz w:val="24"/>
+          <w:szCs w:val="24"/>
+        </w:rPr>
+        <w:t xml:space="preserve"> </w:t>
+      </w:r>
+      <w:r>
+        <w:rPr>
+          <w:rFonts w:ascii="Arial" w:hAnsi="Arial" w:cs="Arial"/>
+          <w:b/>
+          <w:bCs/>
+          <w:sz w:val="24"/>
+          <w:szCs w:val="24"/>
+        </w:rPr>
+        <w:t xml:space="preserve">Début </w:t>
+      </w:r>
+      <w:r>
+        <w:rPr>
+          <w:rFonts w:ascii="Arial" w:hAnsi="Arial" w:cs="Arial"/>
+          <w:sz w:val="24"/>
+          <w:szCs w:val="24"/>
+        </w:rPr>
+        <w:t>avec la</w:t>
+      </w:r>
+      <w:r>
+        <w:rPr>
+          <w:rFonts w:ascii="Arial" w:hAnsi="Arial" w:cs="Arial"/>
+          <w:b/>
+          <w:bCs/>
+          <w:sz w:val="24"/>
+          <w:szCs w:val="24"/>
+        </w:rPr>
+        <w:t xml:space="preserve"> valeur convertie en</w:t>
+      </w:r>
+      <w:r>
+        <w:rPr>
+          <w:rFonts w:ascii="Arial" w:hAnsi="Arial" w:cs="Arial"/>
+          <w:sz w:val="24"/>
+          <w:szCs w:val="24"/>
+        </w:rPr>
+        <w:t xml:space="preserve"> </w:t>
+      </w:r>
+      <w:r>
+        <w:rPr>
+          <w:rFonts w:ascii="Arial" w:hAnsi="Arial" w:cs="Arial"/>
+          <w:b/>
+          <w:bCs/>
+          <w:i/>
+          <w:iCs/>
+          <w:sz w:val="24"/>
+          <w:szCs w:val="24"/>
+        </w:rPr>
+        <w:t>DATETIME</w:t>
+      </w:r>
+      <w:r>
+        <w:rPr>
+          <w:rFonts w:ascii="Arial" w:hAnsi="Arial" w:cs="Arial"/>
+          <w:sz w:val="24"/>
+          <w:szCs w:val="24"/>
+        </w:rPr>
+        <w:t xml:space="preserve"> </w:t>
+      </w:r>
+      <w:r>
+        <w:rPr>
+          <w:rFonts w:ascii="Arial" w:hAnsi="Arial" w:cs="Arial"/>
+          <w:sz w:val="24"/>
+          <w:szCs w:val="24"/>
+        </w:rPr>
+        <w:t>de la</w:t>
+      </w:r>
+      <w:r>
+        <w:rPr>
+          <w:rFonts w:ascii="Arial" w:hAnsi="Arial" w:cs="Arial"/>
+          <w:b/>
+          <w:bCs/>
+          <w:sz w:val="24"/>
+          <w:szCs w:val="24"/>
+        </w:rPr>
+        <w:t xml:space="preserve"> concaténation </w:t>
+      </w:r>
+      <w:r>
+        <w:rPr>
+          <w:rFonts w:ascii="Arial" w:hAnsi="Arial" w:cs="Arial"/>
+          <w:sz w:val="24"/>
+          <w:szCs w:val="24"/>
+        </w:rPr>
+        <w:t>de</w:t>
+      </w:r>
+      <w:r>
+        <w:rPr>
+          <w:rFonts w:ascii="Arial" w:hAnsi="Arial" w:cs="Arial"/>
+          <w:b/>
+          <w:bCs/>
+          <w:sz w:val="24"/>
+          <w:szCs w:val="24"/>
+        </w:rPr>
+        <w:t xml:space="preserve"> </w:t>
+      </w:r>
+      <w:r>
+        <w:rPr>
+          <w:rFonts w:ascii="Arial" w:hAnsi="Arial" w:cs="Arial"/>
+          <w:b/>
+          <w:bCs/>
+          <w:sz w:val="24"/>
+          <w:szCs w:val="24"/>
+        </w:rPr>
+        <w:t>D</w:t>
+      </w:r>
+      <w:r>
+        <w:rPr>
+          <w:rFonts w:ascii="Arial" w:hAnsi="Arial" w:cs="Arial"/>
+          <w:b/>
+          <w:bCs/>
+          <w:sz w:val="24"/>
+          <w:szCs w:val="24"/>
+        </w:rPr>
+        <w:t>urée divisé</w:t>
+      </w:r>
+      <w:r>
+        <w:rPr>
+          <w:rFonts w:ascii="Arial" w:hAnsi="Arial" w:cs="Arial"/>
+          <w:b/>
+          <w:bCs/>
+          <w:sz w:val="24"/>
+          <w:szCs w:val="24"/>
+        </w:rPr>
+        <w:t xml:space="preserve"> par 60</w:t>
+      </w:r>
+      <w:r>
+        <w:rPr>
+          <w:rFonts w:ascii="Arial" w:hAnsi="Arial" w:cs="Arial"/>
+          <w:sz w:val="24"/>
+          <w:szCs w:val="24"/>
+        </w:rPr>
+        <w:t xml:space="preserve"> (</w:t>
+      </w:r>
+      <w:r>
+        <w:rPr>
+          <w:rFonts w:ascii="Arial" w:hAnsi="Arial" w:cs="Arial"/>
+          <w:b/>
+          <w:bCs/>
+          <w:i/>
+          <w:iCs/>
+          <w:sz w:val="24"/>
+          <w:szCs w:val="24"/>
+        </w:rPr>
+        <w:t>heure</w:t>
+      </w:r>
+      <w:r>
+        <w:rPr>
+          <w:rFonts w:ascii="Arial" w:hAnsi="Arial" w:cs="Arial"/>
+          <w:sz w:val="24"/>
+          <w:szCs w:val="24"/>
+        </w:rPr>
+        <w:t>)</w:t>
+      </w:r>
+      <w:r>
+        <w:rPr>
+          <w:rFonts w:ascii="Arial" w:hAnsi="Arial" w:cs="Arial"/>
+          <w:sz w:val="24"/>
+          <w:szCs w:val="24"/>
+        </w:rPr>
+        <w:t xml:space="preserve"> + </w:t>
+      </w:r>
+      <w:r>
+        <w:rPr>
+          <w:rFonts w:ascii="Arial" w:hAnsi="Arial" w:cs="Arial"/>
+          <w:sz w:val="24"/>
+          <w:szCs w:val="24"/>
+        </w:rPr>
+        <w:t>le</w:t>
+      </w:r>
+      <w:r>
+        <w:rPr>
+          <w:rFonts w:ascii="Arial" w:hAnsi="Arial" w:cs="Arial"/>
+          <w:b/>
+          <w:bCs/>
+          <w:sz w:val="24"/>
+          <w:szCs w:val="24"/>
+        </w:rPr>
+        <w:t xml:space="preserve"> caractère « : »</w:t>
+      </w:r>
+      <w:r>
+        <w:rPr>
+          <w:rFonts w:ascii="Arial" w:hAnsi="Arial" w:cs="Arial"/>
+          <w:sz w:val="24"/>
+          <w:szCs w:val="24"/>
+        </w:rPr>
+        <w:t xml:space="preserve"> + </w:t>
+      </w:r>
+      <w:r>
+        <w:rPr>
+          <w:rFonts w:ascii="Arial" w:hAnsi="Arial" w:cs="Arial"/>
+          <w:b/>
+          <w:bCs/>
+          <w:sz w:val="24"/>
+          <w:szCs w:val="24"/>
+        </w:rPr>
+        <w:t>D</w:t>
+      </w:r>
+      <w:r>
+        <w:rPr>
+          <w:rFonts w:ascii="Arial" w:hAnsi="Arial" w:cs="Arial"/>
+          <w:b/>
+          <w:bCs/>
+          <w:sz w:val="24"/>
+          <w:szCs w:val="24"/>
+        </w:rPr>
+        <w:t>urée</w:t>
+      </w:r>
+      <w:r>
+        <w:rPr>
+          <w:rFonts w:ascii="Arial" w:hAnsi="Arial" w:cs="Arial"/>
+          <w:b/>
+          <w:bCs/>
+          <w:sz w:val="24"/>
+          <w:szCs w:val="24"/>
+        </w:rPr>
+        <w:t xml:space="preserve"> multipliée par 60 </w:t>
+      </w:r>
+      <w:r>
+        <w:rPr>
+          <w:rFonts w:ascii="Arial" w:hAnsi="Arial" w:cs="Arial"/>
+          <w:sz w:val="24"/>
+          <w:szCs w:val="24"/>
+        </w:rPr>
+        <w:t>(</w:t>
+      </w:r>
+      <w:r>
+        <w:rPr>
+          <w:rFonts w:ascii="Arial" w:hAnsi="Arial" w:cs="Arial"/>
+          <w:b/>
+          <w:bCs/>
+          <w:i/>
+          <w:iCs/>
+          <w:sz w:val="24"/>
+          <w:szCs w:val="24"/>
+        </w:rPr>
+        <w:t>minutes</w:t>
+      </w:r>
+      <w:r>
+        <w:rPr>
+          <w:rFonts w:ascii="Arial" w:hAnsi="Arial" w:cs="Arial"/>
+          <w:sz w:val="24"/>
+          <w:szCs w:val="24"/>
+        </w:rPr>
+        <w:t xml:space="preserve">) </w:t>
+      </w:r>
+      <w:r>
+        <w:rPr>
+          <w:rFonts w:ascii="Arial" w:hAnsi="Arial" w:cs="Arial"/>
+          <w:b/>
+          <w:bCs/>
+          <w:sz w:val="24"/>
+          <w:szCs w:val="24"/>
+        </w:rPr>
+        <w:t>convertie en</w:t>
+      </w:r>
+      <w:r>
+        <w:rPr>
+          <w:rFonts w:ascii="Arial" w:hAnsi="Arial" w:cs="Arial"/>
+          <w:sz w:val="24"/>
+          <w:szCs w:val="24"/>
+        </w:rPr>
+        <w:t xml:space="preserve"> </w:t>
+      </w:r>
+      <w:r>
+        <w:rPr>
+          <w:rFonts w:ascii="Arial" w:hAnsi="Arial" w:cs="Arial"/>
+          <w:b/>
+          <w:bCs/>
+          <w:i/>
+          <w:iCs/>
+          <w:sz w:val="24"/>
+          <w:szCs w:val="24"/>
+        </w:rPr>
+        <w:t>TIME</w:t>
+      </w:r>
+      <w:r>
+        <w:rPr>
+          <w:rFonts w:ascii="Arial" w:hAnsi="Arial" w:cs="Arial"/>
+          <w:sz w:val="24"/>
+          <w:szCs w:val="24"/>
+        </w:rPr>
+        <w:t>.</w:t>
+      </w:r>
+    </w:p>
+    <w:p>
+      <w:pPr>
+        <w:jc w:val="both"/>
+        <w:rPr>
+          <w:rFonts w:ascii="Arial" w:hAnsi="Arial" w:cs="Arial"/>
+          <w:sz w:val="24"/>
+          <w:szCs w:val="24"/>
+        </w:rPr>
+      </w:pPr>
+      <w:r>
+        <w:rPr>
+          <w:rFonts w:ascii="Arial" w:hAnsi="Arial" w:cs="Arial"/>
+          <w:sz w:val="24"/>
+          <w:szCs w:val="24"/>
+        </w:rPr>
+        <w:t xml:space="preserve">De plus, on enregistre </w:t>
+      </w:r>
+      <w:r>
+        <w:rPr>
+          <w:rFonts w:ascii="Arial" w:hAnsi="Arial" w:cs="Arial"/>
+          <w:sz w:val="24"/>
+          <w:szCs w:val="24"/>
+        </w:rPr>
+        <w:t>un</w:t>
+      </w:r>
+      <w:r>
+        <w:rPr>
+          <w:rFonts w:ascii="Arial" w:hAnsi="Arial" w:cs="Arial"/>
+          <w:b/>
+          <w:bCs/>
+          <w:sz w:val="24"/>
+          <w:szCs w:val="24"/>
+        </w:rPr>
+        <w:t xml:space="preserve"> compteur</w:t>
+      </w:r>
+      <w:r>
+        <w:rPr>
+          <w:rFonts w:ascii="Arial" w:hAnsi="Arial" w:cs="Arial"/>
+          <w:sz w:val="24"/>
+          <w:szCs w:val="24"/>
+        </w:rPr>
+        <w:t xml:space="preserve"> dans </w:t>
+      </w:r>
+      <w:r>
+        <w:rPr>
+          <w:rFonts w:ascii="Arial" w:hAnsi="Arial" w:cs="Arial"/>
+          <w:b/>
+          <w:bCs/>
+          <w:sz w:val="24"/>
+          <w:szCs w:val="24"/>
+        </w:rPr>
+        <w:t>Groupe_p</w:t>
+      </w:r>
+      <w:r>
+        <w:rPr>
+          <w:rFonts w:ascii="Arial" w:hAnsi="Arial" w:cs="Arial"/>
+          <w:sz w:val="24"/>
+          <w:szCs w:val="24"/>
+        </w:rPr>
+        <w:t xml:space="preserve"> qui compte le nombre de fois où il voit apparaître </w:t>
+      </w:r>
+      <w:r>
+        <w:rPr>
+          <w:rFonts w:ascii="Arial" w:hAnsi="Arial" w:cs="Arial"/>
+          <w:sz w:val="24"/>
+          <w:szCs w:val="24"/>
+        </w:rPr>
+        <w:t>(</w:t>
+      </w:r>
+      <w:r>
+        <w:rPr>
+          <w:rFonts w:ascii="Arial" w:hAnsi="Arial" w:cs="Arial"/>
+          <w:b/>
+          <w:bCs/>
+          <w:sz w:val="24"/>
+          <w:szCs w:val="24"/>
+        </w:rPr>
+        <w:t xml:space="preserve">dans </w:t>
+      </w:r>
+      <w:r>
+        <w:rPr>
+          <w:rFonts w:ascii="Arial" w:hAnsi="Arial" w:cs="Arial"/>
+          <w:b/>
+          <w:bCs/>
+          <w:i/>
+          <w:iCs/>
+          <w:sz w:val="24"/>
+          <w:szCs w:val="24"/>
+        </w:rPr>
+        <w:t>WHERE</w:t>
+      </w:r>
+      <w:r>
+        <w:rPr>
+          <w:rFonts w:ascii="Arial" w:hAnsi="Arial" w:cs="Arial"/>
+          <w:sz w:val="24"/>
+          <w:szCs w:val="24"/>
+        </w:rPr>
+        <w:t xml:space="preserve">) </w:t>
+      </w:r>
+      <w:r>
+        <w:rPr>
+          <w:rFonts w:ascii="Arial" w:hAnsi="Arial" w:cs="Arial"/>
+          <w:b/>
+          <w:bCs/>
+          <w:sz w:val="24"/>
+          <w:szCs w:val="24"/>
+        </w:rPr>
+        <w:t>Gpe</w:t>
+      </w:r>
+      <w:r>
+        <w:rPr>
+          <w:rFonts w:ascii="Arial" w:hAnsi="Arial" w:cs="Arial"/>
+          <w:sz w:val="24"/>
+          <w:szCs w:val="24"/>
+        </w:rPr>
+        <w:t xml:space="preserve"> </w:t>
+      </w:r>
+      <w:r>
+        <w:rPr>
+          <w:rFonts w:ascii="Arial" w:hAnsi="Arial" w:cs="Arial"/>
+          <w:sz w:val="24"/>
+          <w:szCs w:val="24"/>
+        </w:rPr>
+        <w:t xml:space="preserve">dans la table </w:t>
+      </w:r>
+      <w:r>
+        <w:rPr>
+          <w:rFonts w:ascii="Arial" w:hAnsi="Arial" w:cs="Arial"/>
+          <w:b/>
+          <w:bCs/>
+          <w:sz w:val="24"/>
+          <w:szCs w:val="24"/>
+        </w:rPr>
+        <w:t>Groupes</w:t>
+      </w:r>
+      <w:r>
+        <w:rPr>
+          <w:rFonts w:ascii="Arial" w:hAnsi="Arial" w:cs="Arial"/>
+          <w:sz w:val="24"/>
+          <w:szCs w:val="24"/>
+        </w:rPr>
+        <w:t xml:space="preserve"> </w:t>
+      </w:r>
+      <w:r>
+        <w:rPr>
+          <w:rFonts w:ascii="Arial" w:hAnsi="Arial" w:cs="Arial"/>
+          <w:sz w:val="24"/>
+          <w:szCs w:val="24"/>
+        </w:rPr>
+        <w:t xml:space="preserve">et un compteur dans </w:t>
+      </w:r>
+      <w:r>
+        <w:rPr>
+          <w:rFonts w:ascii="Arial" w:hAnsi="Arial" w:cs="Arial"/>
+          <w:b/>
+          <w:bCs/>
+          <w:sz w:val="24"/>
+          <w:szCs w:val="24"/>
+        </w:rPr>
+        <w:t>Forma_p</w:t>
+      </w:r>
+      <w:r>
+        <w:rPr>
+          <w:rFonts w:ascii="Arial" w:hAnsi="Arial" w:cs="Arial"/>
+          <w:sz w:val="24"/>
+          <w:szCs w:val="24"/>
+        </w:rPr>
+        <w:t xml:space="preserve"> qui compte le nombre de fois où il voir apparaître</w:t>
+      </w:r>
+      <w:r>
+        <w:rPr>
+          <w:rFonts w:ascii="Arial" w:hAnsi="Arial" w:cs="Arial"/>
+          <w:sz w:val="24"/>
+          <w:szCs w:val="24"/>
+        </w:rPr>
+        <w:t xml:space="preserve"> (</w:t>
+      </w:r>
+      <w:r>
+        <w:rPr>
+          <w:rFonts w:ascii="Arial" w:hAnsi="Arial" w:cs="Arial"/>
+          <w:b/>
+          <w:bCs/>
+          <w:sz w:val="24"/>
+          <w:szCs w:val="24"/>
+        </w:rPr>
+        <w:t xml:space="preserve">dans </w:t>
+      </w:r>
+      <w:r>
+        <w:rPr>
+          <w:rFonts w:ascii="Arial" w:hAnsi="Arial" w:cs="Arial"/>
+          <w:b/>
+          <w:bCs/>
+          <w:i/>
+          <w:iCs/>
+          <w:sz w:val="24"/>
+          <w:szCs w:val="24"/>
+        </w:rPr>
+        <w:t>WHERE</w:t>
+      </w:r>
+      <w:r>
+        <w:rPr>
+          <w:rFonts w:ascii="Arial" w:hAnsi="Arial" w:cs="Arial"/>
+          <w:sz w:val="24"/>
+          <w:szCs w:val="24"/>
+        </w:rPr>
+        <w:t>)</w:t>
+      </w:r>
+      <w:r>
+        <w:rPr>
+          <w:rFonts w:ascii="Arial" w:hAnsi="Arial" w:cs="Arial"/>
+          <w:sz w:val="24"/>
+          <w:szCs w:val="24"/>
+        </w:rPr>
+        <w:t xml:space="preserve"> </w:t>
+      </w:r>
+      <w:r>
+        <w:rPr>
+          <w:rFonts w:ascii="Arial" w:hAnsi="Arial" w:cs="Arial"/>
+          <w:b/>
+          <w:bCs/>
+          <w:sz w:val="24"/>
+          <w:szCs w:val="24"/>
+        </w:rPr>
+        <w:t>Forma</w:t>
+      </w:r>
+      <w:r>
+        <w:rPr>
+          <w:rFonts w:ascii="Arial" w:hAnsi="Arial" w:cs="Arial"/>
+          <w:sz w:val="24"/>
+          <w:szCs w:val="24"/>
+        </w:rPr>
+        <w:t xml:space="preserve"> dans l</w:t>
+      </w:r>
+      <w:r>
+        <w:rPr>
+          <w:rFonts w:ascii="Arial" w:hAnsi="Arial" w:cs="Arial"/>
+          <w:sz w:val="24"/>
+          <w:szCs w:val="24"/>
+        </w:rPr>
+        <w:t xml:space="preserve">a table </w:t>
+      </w:r>
+      <w:r>
+        <w:rPr>
+          <w:rFonts w:ascii="Arial" w:hAnsi="Arial" w:cs="Arial"/>
+          <w:b/>
+          <w:bCs/>
+          <w:sz w:val="24"/>
+          <w:szCs w:val="24"/>
+        </w:rPr>
+        <w:t>Groupes</w:t>
+      </w:r>
+      <w:r>
+        <w:rPr>
+          <w:rFonts w:ascii="Arial" w:hAnsi="Arial" w:cs="Arial"/>
+          <w:sz w:val="24"/>
+          <w:szCs w:val="24"/>
+        </w:rPr>
+        <w:t>.</w:t>
+      </w:r>
+    </w:p>
+    <w:p>
+      <w:pPr>
+        <w:jc w:val="both"/>
+        <w:rPr>
+          <w:rFonts w:ascii="Arial" w:hAnsi="Arial" w:cs="Arial"/>
+          <w:sz w:val="24"/>
+          <w:szCs w:val="24"/>
+        </w:rPr>
+      </w:pPr>
+      <w:r>
+        <w:rPr>
+          <w:rFonts w:ascii="Arial" w:hAnsi="Arial" w:cs="Arial"/>
+          <w:sz w:val="24"/>
+          <w:szCs w:val="24"/>
+        </w:rPr>
+        <w:t xml:space="preserve">Si </w:t>
+      </w:r>
+      <w:r>
+        <w:rPr>
+          <w:rFonts w:ascii="Arial" w:hAnsi="Arial" w:cs="Arial"/>
+          <w:b/>
+          <w:bCs/>
+          <w:sz w:val="24"/>
+          <w:szCs w:val="24"/>
+        </w:rPr>
+        <w:t>Groupe_p</w:t>
+      </w:r>
+      <w:r>
+        <w:rPr>
+          <w:rFonts w:ascii="Arial" w:hAnsi="Arial" w:cs="Arial"/>
+          <w:sz w:val="24"/>
+          <w:szCs w:val="24"/>
+        </w:rPr>
+        <w:t xml:space="preserve"> </w:t>
+      </w:r>
+      <w:r>
+        <w:rPr>
+          <w:rFonts w:ascii="Arial" w:hAnsi="Arial" w:cs="Arial"/>
+          <w:b/>
+          <w:bCs/>
+          <w:sz w:val="24"/>
+          <w:szCs w:val="24"/>
+        </w:rPr>
+        <w:t>est à 0</w:t>
+      </w:r>
+      <w:r>
+        <w:rPr>
+          <w:rFonts w:ascii="Arial" w:hAnsi="Arial" w:cs="Arial"/>
+          <w:sz w:val="24"/>
+          <w:szCs w:val="24"/>
+        </w:rPr>
+        <w:t xml:space="preserve"> </w:t>
+      </w:r>
+      <w:r>
+        <w:rPr>
+          <w:rFonts w:ascii="Arial" w:hAnsi="Arial" w:cs="Arial"/>
+          <w:b/>
+          <w:bCs/>
+          <w:sz w:val="24"/>
+          <w:szCs w:val="24"/>
+        </w:rPr>
+        <w:t>ou</w:t>
+      </w:r>
+      <w:r>
+        <w:rPr>
+          <w:rFonts w:ascii="Arial" w:hAnsi="Arial" w:cs="Arial"/>
+          <w:sz w:val="24"/>
+          <w:szCs w:val="24"/>
+        </w:rPr>
+        <w:t xml:space="preserve"> que </w:t>
+      </w:r>
+      <w:r>
+        <w:rPr>
+          <w:rFonts w:ascii="Arial" w:hAnsi="Arial" w:cs="Arial"/>
+          <w:b/>
+          <w:bCs/>
+          <w:sz w:val="24"/>
+          <w:szCs w:val="24"/>
+        </w:rPr>
+        <w:t>Forma_p est à 0</w:t>
+      </w:r>
+      <w:r>
+        <w:rPr>
+          <w:rFonts w:ascii="Arial" w:hAnsi="Arial" w:cs="Arial"/>
+          <w:sz w:val="24"/>
+          <w:szCs w:val="24"/>
+        </w:rPr>
+        <w:t xml:space="preserve">, on </w:t>
+      </w:r>
+      <w:r>
+        <w:rPr>
+          <w:rFonts w:ascii="Arial" w:hAnsi="Arial" w:cs="Arial"/>
+          <w:b/>
+          <w:bCs/>
+          <w:sz w:val="24"/>
+          <w:szCs w:val="24"/>
+        </w:rPr>
+        <w:t>affiche</w:t>
+      </w:r>
+      <w:r>
+        <w:rPr>
+          <w:rFonts w:ascii="Arial" w:hAnsi="Arial" w:cs="Arial"/>
+          <w:sz w:val="24"/>
+          <w:szCs w:val="24"/>
+        </w:rPr>
+        <w:t xml:space="preserve"> un </w:t>
+      </w:r>
+      <w:r>
+        <w:rPr>
+          <w:rFonts w:ascii="Arial" w:hAnsi="Arial" w:cs="Arial"/>
+          <w:b/>
+          <w:bCs/>
+          <w:sz w:val="24"/>
+          <w:szCs w:val="24"/>
+        </w:rPr>
+        <w:t>message d’erreur</w:t>
+      </w:r>
+      <w:r>
+        <w:rPr>
+          <w:rFonts w:ascii="Arial" w:hAnsi="Arial" w:cs="Arial"/>
+          <w:sz w:val="24"/>
+          <w:szCs w:val="24"/>
+        </w:rPr>
+        <w:t xml:space="preserve"> </w:t>
+      </w:r>
+      <w:r>
+        <w:rPr>
+          <w:rFonts w:ascii="Arial" w:hAnsi="Arial" w:cs="Arial"/>
+          <w:sz w:val="24"/>
+          <w:szCs w:val="24"/>
+        </w:rPr>
+        <w:t>(« Groupe ou formation inexistant(e) »)</w:t>
+      </w:r>
+      <w:r>
+        <w:rPr>
+          <w:rFonts w:ascii="Arial" w:hAnsi="Arial" w:cs="Arial"/>
+          <w:sz w:val="24"/>
+          <w:szCs w:val="24"/>
+        </w:rPr>
+        <w:t xml:space="preserve"> sinon, on </w:t>
+      </w:r>
+      <w:r>
+        <w:rPr>
+          <w:rFonts w:ascii="Arial" w:hAnsi="Arial" w:cs="Arial"/>
+          <w:b/>
+          <w:bCs/>
+          <w:sz w:val="24"/>
+          <w:szCs w:val="24"/>
+        </w:rPr>
+        <w:t>continue</w:t>
+      </w:r>
+      <w:r>
+        <w:rPr>
+          <w:rFonts w:ascii="Arial" w:hAnsi="Arial" w:cs="Arial"/>
+          <w:sz w:val="24"/>
+          <w:szCs w:val="24"/>
+        </w:rPr>
+        <w:t xml:space="preserve"> et on </w:t>
+      </w:r>
+      <w:r>
+        <w:rPr>
+          <w:rFonts w:ascii="Arial" w:hAnsi="Arial" w:cs="Arial"/>
+          <w:sz w:val="24"/>
+          <w:szCs w:val="24"/>
+        </w:rPr>
+        <w:t xml:space="preserve">enregistre </w:t>
+      </w:r>
+      <w:r>
+        <w:rPr>
+          <w:rFonts w:ascii="Arial" w:hAnsi="Arial" w:cs="Arial"/>
+          <w:sz w:val="24"/>
+          <w:szCs w:val="24"/>
+        </w:rPr>
+        <w:t>un</w:t>
+      </w:r>
+      <w:r>
+        <w:rPr>
+          <w:rFonts w:ascii="Arial" w:hAnsi="Arial" w:cs="Arial"/>
+          <w:b/>
+          <w:bCs/>
+          <w:sz w:val="24"/>
+          <w:szCs w:val="24"/>
+        </w:rPr>
+        <w:t xml:space="preserve"> compteur</w:t>
+      </w:r>
+      <w:r>
+        <w:rPr>
+          <w:rFonts w:ascii="Arial" w:hAnsi="Arial" w:cs="Arial"/>
+          <w:sz w:val="24"/>
+          <w:szCs w:val="24"/>
+        </w:rPr>
+        <w:t xml:space="preserve"> dans </w:t>
+      </w:r>
+      <w:r>
+        <w:rPr>
+          <w:rFonts w:ascii="Arial" w:hAnsi="Arial" w:cs="Arial"/>
+          <w:b/>
+          <w:bCs/>
+          <w:sz w:val="24"/>
+          <w:szCs w:val="24"/>
+        </w:rPr>
+        <w:t>Liste_p</w:t>
+      </w:r>
+      <w:r>
+        <w:rPr>
+          <w:rFonts w:ascii="Arial" w:hAnsi="Arial" w:cs="Arial"/>
+          <w:sz w:val="24"/>
+          <w:szCs w:val="24"/>
+        </w:rPr>
+        <w:t xml:space="preserve"> de la table </w:t>
+      </w:r>
+      <w:r>
+        <w:rPr>
+          <w:rFonts w:ascii="Arial" w:hAnsi="Arial" w:cs="Arial"/>
+          <w:b/>
+          <w:bCs/>
+          <w:sz w:val="24"/>
+          <w:szCs w:val="24"/>
+        </w:rPr>
+        <w:t>Réservations</w:t>
+      </w:r>
+      <w:r>
+        <w:rPr>
+          <w:rFonts w:ascii="Arial" w:hAnsi="Arial" w:cs="Arial"/>
+          <w:sz w:val="24"/>
+          <w:szCs w:val="24"/>
+        </w:rPr>
+        <w:t xml:space="preserve">. </w:t>
+      </w:r>
+    </w:p>
+    <w:p>
+      <w:pPr>
+        <w:jc w:val="both"/>
+        <w:rPr>
+          <w:rFonts w:ascii="Arial" w:hAnsi="Arial" w:cs="Arial"/>
+          <w:sz w:val="24"/>
+          <w:szCs w:val="24"/>
+        </w:rPr>
+      </w:pPr>
+      <w:r>
+        <w:rPr>
+          <w:rFonts w:ascii="Arial" w:hAnsi="Arial" w:cs="Arial"/>
+          <w:sz w:val="24"/>
+          <w:szCs w:val="24"/>
+        </w:rPr>
+        <w:t>Si</w:t>
+      </w:r>
+      <w:r>
+        <w:rPr>
+          <w:rFonts w:ascii="Arial" w:hAnsi="Arial" w:cs="Arial"/>
+          <w:b/>
+          <w:bCs/>
+          <w:sz w:val="24"/>
+          <w:szCs w:val="24"/>
+        </w:rPr>
+        <w:t xml:space="preserve"> List_p est à 0</w:t>
+      </w:r>
+      <w:r>
+        <w:rPr>
+          <w:rFonts w:ascii="Arial" w:hAnsi="Arial" w:cs="Arial"/>
+          <w:sz w:val="24"/>
+          <w:szCs w:val="24"/>
+        </w:rPr>
+        <w:t xml:space="preserve">, </w:t>
+      </w:r>
+      <w:r>
+        <w:rPr>
+          <w:rFonts w:ascii="Arial" w:hAnsi="Arial" w:cs="Arial"/>
+          <w:sz w:val="24"/>
+          <w:szCs w:val="24"/>
+        </w:rPr>
+        <w:t xml:space="preserve">on </w:t>
+      </w:r>
+      <w:r>
+        <w:rPr>
+          <w:rFonts w:ascii="Arial" w:hAnsi="Arial" w:cs="Arial"/>
+          <w:b/>
+          <w:bCs/>
+          <w:sz w:val="24"/>
+          <w:szCs w:val="24"/>
+        </w:rPr>
+        <w:t>affiche</w:t>
+      </w:r>
+      <w:r>
+        <w:rPr>
+          <w:rFonts w:ascii="Arial" w:hAnsi="Arial" w:cs="Arial"/>
+          <w:sz w:val="24"/>
+          <w:szCs w:val="24"/>
+        </w:rPr>
+        <w:t xml:space="preserve"> un </w:t>
+      </w:r>
+      <w:r>
+        <w:rPr>
+          <w:rFonts w:ascii="Arial" w:hAnsi="Arial" w:cs="Arial"/>
+          <w:b/>
+          <w:bCs/>
+          <w:sz w:val="24"/>
+          <w:szCs w:val="24"/>
+        </w:rPr>
+        <w:t xml:space="preserve">message d’erreur </w:t>
+      </w:r>
+      <w:r>
+        <w:rPr>
+          <w:rFonts w:ascii="Arial" w:hAnsi="Arial" w:cs="Arial"/>
+          <w:sz w:val="24"/>
+          <w:szCs w:val="24"/>
+        </w:rPr>
+        <w:t>(« Pas de réservation pour ce groupe ou cette formation »)</w:t>
+      </w:r>
+      <w:r>
+        <w:rPr>
+          <w:rFonts w:ascii="Arial" w:hAnsi="Arial" w:cs="Arial"/>
+          <w:sz w:val="24"/>
+          <w:szCs w:val="24"/>
+        </w:rPr>
+        <w:t xml:space="preserve"> sinon,</w:t>
+      </w:r>
+      <w:r>
+        <w:rPr>
+          <w:rFonts w:ascii="Arial" w:hAnsi="Arial" w:cs="Arial"/>
+          <w:sz w:val="24"/>
+          <w:szCs w:val="24"/>
+        </w:rPr>
+        <w:t xml:space="preserve"> on </w:t>
+      </w:r>
+      <w:r>
+        <w:rPr>
+          <w:rFonts w:ascii="Arial" w:hAnsi="Arial" w:cs="Arial"/>
+          <w:b/>
+          <w:bCs/>
+          <w:sz w:val="24"/>
+          <w:szCs w:val="24"/>
+        </w:rPr>
+        <w:t>affiche</w:t>
+      </w:r>
+      <w:r>
+        <w:rPr>
+          <w:rFonts w:ascii="Arial" w:hAnsi="Arial" w:cs="Arial"/>
+          <w:sz w:val="24"/>
+          <w:szCs w:val="24"/>
+        </w:rPr>
+        <w:t xml:space="preserve"> la liste de réservation d’un groupe d’une formation (</w:t>
+      </w:r>
+      <w:r>
+        <w:rPr>
+          <w:rFonts w:ascii="Arial" w:hAnsi="Arial" w:cs="Arial"/>
+          <w:b/>
+          <w:bCs/>
+          <w:sz w:val="24"/>
+          <w:szCs w:val="24"/>
+        </w:rPr>
+        <w:t>Gpe, Forma</w:t>
+      </w:r>
+      <w:r>
+        <w:rPr>
+          <w:rFonts w:ascii="Arial" w:hAnsi="Arial" w:cs="Arial"/>
+          <w:sz w:val="24"/>
+          <w:szCs w:val="24"/>
+        </w:rPr>
+        <w:t>)</w:t>
+      </w:r>
+      <w:r>
+        <w:rPr>
+          <w:rFonts w:ascii="Arial" w:hAnsi="Arial" w:cs="Arial"/>
+          <w:sz w:val="24"/>
+          <w:szCs w:val="24"/>
+        </w:rPr>
+        <w:t xml:space="preserve"> de la table </w:t>
+      </w:r>
+      <w:r>
+        <w:rPr>
+          <w:rFonts w:ascii="Arial" w:hAnsi="Arial" w:cs="Arial"/>
+          <w:b/>
+          <w:bCs/>
+          <w:sz w:val="24"/>
+          <w:szCs w:val="24"/>
+        </w:rPr>
+        <w:t>Réservations</w:t>
+      </w:r>
+      <w:r>
+        <w:rPr>
+          <w:rFonts w:ascii="Arial" w:hAnsi="Arial" w:cs="Arial"/>
+          <w:sz w:val="24"/>
+          <w:szCs w:val="24"/>
+        </w:rPr>
+        <w:t>.</w:t>
+      </w:r>
+    </w:p>
+    <w:p>
+      <w:pPr>
+        <w:jc w:val="both"/>
+        <w:rPr>
+          <w:rFonts w:ascii="Arial" w:hAnsi="Arial" w:cs="Arial"/>
+          <w:b/>
+          <w:bCs/>
+          <w:i/>
+          <w:iCs/>
+          <w:sz w:val="24"/>
+          <w:szCs w:val="24"/>
+        </w:rPr>
+      </w:pPr>
+    </w:p>
+    <w:p>
+      <w:pPr>
+        <w:jc w:val="both"/>
+        <w:rPr>
+          <w:rFonts w:ascii="Arial" w:hAnsi="Arial" w:cs="Arial"/>
+          <w:b/>
+          <w:bCs/>
+          <w:i/>
+          <w:iCs/>
+          <w:sz w:val="24"/>
+          <w:szCs w:val="24"/>
+        </w:rPr>
+      </w:pPr>
+    </w:p>
+    <w:p>
+      <w:pPr>
+        <w:jc w:val="both"/>
+        <w:rPr>
+          <w:rFonts w:ascii="Arial" w:hAnsi="Arial" w:cs="Arial"/>
+          <w:b/>
+          <w:bCs/>
+          <w:i/>
+          <w:iCs/>
+          <w:sz w:val="24"/>
+          <w:szCs w:val="24"/>
+        </w:rPr>
+      </w:pPr>
+    </w:p>
+    <w:p>
+      <w:pPr>
+        <w:jc w:val="both"/>
+        <w:rPr>
+          <w:rFonts w:ascii="Arial" w:hAnsi="Arial" w:cs="Arial"/>
+          <w:b/>
+          <w:bCs/>
+          <w:i/>
+          <w:iCs/>
+          <w:sz w:val="24"/>
+          <w:szCs w:val="24"/>
+        </w:rPr>
+      </w:pPr>
+    </w:p>
+    <w:p>
+      <w:pPr>
+        <w:jc w:val="both"/>
+        <w:rPr>
+          <w:rFonts w:ascii="Arial" w:hAnsi="Arial" w:cs="Arial"/>
+          <w:b/>
+          <w:bCs/>
+          <w:i/>
+          <w:iCs/>
+          <w:sz w:val="24"/>
+          <w:szCs w:val="24"/>
+        </w:rPr>
+      </w:pPr>
+    </w:p>
+    <w:p>
+      <w:pPr>
+        <w:jc w:val="both"/>
+        <w:rPr>
+          <w:rFonts w:ascii="Arial" w:hAnsi="Arial" w:cs="Arial"/>
+          <w:b/>
+          <w:bCs/>
+          <w:i/>
+          <w:iCs/>
+          <w:sz w:val="24"/>
+          <w:szCs w:val="24"/>
+        </w:rPr>
+      </w:pPr>
+    </w:p>
+    <w:p>
+      <w:pPr>
+        <w:jc w:val="both"/>
+        <w:rPr>
+          <w:rFonts w:ascii="Arial" w:hAnsi="Arial" w:cs="Arial"/>
+          <w:b/>
+          <w:bCs/>
+          <w:i/>
+          <w:iCs/>
+          <w:sz w:val="24"/>
+          <w:szCs w:val="24"/>
+        </w:rPr>
+      </w:pPr>
+    </w:p>
+    <w:p>
+      <w:pPr>
+        <w:jc w:val="both"/>
+      </w:pPr>
+    </w:p>
+    <w:p>
+      <w:pPr>
+        <w:jc w:val="both"/>
+        <w:rPr>
+          <w:rFonts w:ascii="Arial" w:hAnsi="Arial" w:cs="Arial"/>
+          <w:sz w:val="24"/>
+          <w:szCs w:val="24"/>
+        </w:rPr>
+      </w:pPr>
+    </w:p>
+    <w:p>
+      <w:pPr>
+        <w:jc w:val="both"/>
+        <w:rPr>
+          <w:rFonts w:ascii="Arial" w:hAnsi="Arial" w:cs="Arial"/>
+          <w:sz w:val="24"/>
+          <w:szCs w:val="24"/>
+        </w:rPr>
+      </w:pPr>
+      <w:r>
+        <w:rPr>
+          <w:rFonts w:ascii="Arial" w:hAnsi="Arial" w:cs="Arial"/>
+          <w:b/>
+          <w:bCs/>
+          <w:sz w:val="26"/>
+          <w:szCs w:val="26"/>
+        </w:rPr>
+        <w:lastRenderedPageBreak/>
+        <w:t xml:space="preserve">■ </w:t>
+      </w:r>
+      <w:r>
+        <w:rPr>
+          <w:rFonts w:ascii="Arial" w:hAnsi="Arial" w:cs="Arial"/>
+          <w:b/>
+          <w:bCs/>
+          <w:sz w:val="26"/>
+          <w:szCs w:val="26"/>
+          <w:u w:val="single"/>
+        </w:rPr>
         <w:t>Fonction EstLibre :</w:t>
       </w:r>
     </w:p>
     <w:p>
       <w:pPr>
+        <w:jc w:val="both"/>
         <w:rPr>
           <w:rFonts w:ascii="Arial" w:hAnsi="Arial" w:cs="Arial"/>
           <w:sz w:val="24"/>
@@ -1445,6 +3664,26 @@
     <w:semiHidden/>
     <w:unhideWhenUsed/>
   </w:style>
+  <w:style w:type="character" w:customStyle="1" w:styleId="pl-c1">
+    <w:name w:val="pl-c1"/>
+    <w:basedOn w:val="Policepardfaut"/>
+    <w:rsid w:val="007A30AC"/>
+  </w:style>
+  <w:style w:type="character" w:customStyle="1" w:styleId="pl-k">
+    <w:name w:val="pl-k"/>
+    <w:basedOn w:val="Policepardfaut"/>
+    <w:rsid w:val="007A30AC"/>
+  </w:style>
+  <w:style w:type="character" w:customStyle="1" w:styleId="pl-s">
+    <w:name w:val="pl-s"/>
+    <w:basedOn w:val="Policepardfaut"/>
+    <w:rsid w:val="007A30AC"/>
+  </w:style>
+  <w:style w:type="character" w:customStyle="1" w:styleId="pl-pds">
+    <w:name w:val="pl-pds"/>
+    <w:basedOn w:val="Policepardfaut"/>
+    <w:rsid w:val="007A30AC"/>
+  </w:style>
 </w:styles>
 </file>
 

</xml_diff>